<commit_message>
07-Jan-2024 adding database and new apk version for sefein project
</commit_message>
<xml_diff>
--- a/خواطر/الديوان_العالي_لبنت_الهلالي.docx
+++ b/خواطر/الديوان_العالي_لبنت_الهلالي.docx
@@ -8,9 +8,7 @@
         <w:jc w:val="center"/>
       </w:pPr>
       <w:bookmarkStart w:id="0" w:name="document_top"/>
-      <w:bookmarkStart w:id="1" w:name="_GoBack"/>
       <w:bookmarkEnd w:id="0"/>
-      <w:bookmarkEnd w:id="1"/>
     </w:p>
     <w:tbl>
       <w:tblPr>
@@ -18,12 +16,13 @@
         <w:bidiVisual/>
         <w:tblW w:w="0" w:type="auto"/>
         <w:jc w:val="center"/>
+        <w:tblLayout w:type="fixed"/>
         <w:tblLook w:val="04A0" w:firstRow="1" w:lastRow="0" w:firstColumn="1" w:lastColumn="0" w:noHBand="0" w:noVBand="1"/>
       </w:tblPr>
       <w:tblGrid>
-        <w:gridCol w:w="1802"/>
-        <w:gridCol w:w="1843"/>
-        <w:gridCol w:w="5211"/>
+        <w:gridCol w:w="1660"/>
+        <w:gridCol w:w="2126"/>
+        <w:gridCol w:w="5070"/>
       </w:tblGrid>
       <w:tr>
         <w:trPr>
@@ -48,30 +47,26 @@
               <w:jc w:val="center"/>
               <w:rPr>
                 <w:rStyle w:val="selectable-text1"/>
-                <w:sz w:val="28"/>
-                <w:szCs w:val="28"/>
-                <w:rtl/>
-              </w:rPr>
-            </w:pPr>
-            <w:r>
-              <w:rPr>
                 <w:rFonts w:asciiTheme="majorBidi" w:hAnsiTheme="majorBidi" w:cstheme="majorBidi"/>
+                <w:b/>
+                <w:bCs/>
                 <w:sz w:val="48"/>
                 <w:szCs w:val="48"/>
                 <w:rtl/>
                 <w:lang w:bidi="ar-EG"/>
               </w:rPr>
-              <w:t>الديوان العالي لبنت الهلالي</w:t>
-            </w:r>
-            <w:r>
-              <w:rPr>
-                <w:rFonts w:asciiTheme="majorBidi" w:hAnsiTheme="majorBidi" w:cs="Times New Roman"/>
+            </w:pPr>
+            <w:r>
+              <w:rPr>
+                <w:rFonts w:asciiTheme="majorBidi" w:hAnsiTheme="majorBidi" w:cstheme="majorBidi"/>
+                <w:b/>
+                <w:bCs/>
                 <w:sz w:val="48"/>
                 <w:szCs w:val="48"/>
                 <w:rtl/>
                 <w:lang w:bidi="ar-EG"/>
               </w:rPr>
-              <w:t xml:space="preserve"> </w:t>
+              <w:t>الديوان العالي لبنت الهلالي</w:t>
             </w:r>
           </w:p>
         </w:tc>
@@ -82,7 +77,7 @@
         </w:trPr>
         <w:tc>
           <w:tcPr>
-            <w:tcW w:w="1802" w:type="dxa"/>
+            <w:tcW w:w="1660" w:type="dxa"/>
             <w:tcBorders>
               <w:top w:val="single" w:sz="4" w:space="0" w:color="auto"/>
             </w:tcBorders>
@@ -119,7 +114,7 @@
         </w:tc>
         <w:tc>
           <w:tcPr>
-            <w:tcW w:w="1843" w:type="dxa"/>
+            <w:tcW w:w="2126" w:type="dxa"/>
             <w:tcBorders>
               <w:top w:val="single" w:sz="4" w:space="0" w:color="auto"/>
             </w:tcBorders>
@@ -157,7 +152,7 @@
         </w:tc>
         <w:tc>
           <w:tcPr>
-            <w:tcW w:w="5211" w:type="dxa"/>
+            <w:tcW w:w="5070" w:type="dxa"/>
             <w:tcBorders>
               <w:top w:val="single" w:sz="4" w:space="0" w:color="auto"/>
             </w:tcBorders>
@@ -177,8 +172,8 @@
                 <w:rtl/>
               </w:rPr>
             </w:pPr>
-            <w:bookmarkStart w:id="2" w:name="_top"/>
-            <w:bookmarkEnd w:id="2"/>
+            <w:bookmarkStart w:id="1" w:name="_top"/>
+            <w:bookmarkEnd w:id="1"/>
             <w:r>
               <w:rPr>
                 <w:rStyle w:val="selectable-text1"/>
@@ -200,7 +195,7 @@
         </w:trPr>
         <w:tc>
           <w:tcPr>
-            <w:tcW w:w="1802" w:type="dxa"/>
+            <w:tcW w:w="1660" w:type="dxa"/>
           </w:tcPr>
           <w:p>
             <w:pPr>
@@ -249,7 +244,7 @@
         </w:tc>
         <w:tc>
           <w:tcPr>
-            <w:tcW w:w="1843" w:type="dxa"/>
+            <w:tcW w:w="2126" w:type="dxa"/>
           </w:tcPr>
           <w:p>
             <w:pPr>
@@ -279,7 +274,7 @@
         </w:tc>
         <w:tc>
           <w:tcPr>
-            <w:tcW w:w="5211" w:type="dxa"/>
+            <w:tcW w:w="5070" w:type="dxa"/>
           </w:tcPr>
           <w:p>
             <w:pPr>
@@ -302,7 +297,7 @@
                 <w:rtl/>
               </w:rPr>
               <w:drawing>
-                <wp:anchor distT="0" distB="0" distL="114300" distR="114300" simplePos="0" relativeHeight="251659264" behindDoc="1" locked="0" layoutInCell="1" allowOverlap="1" wp14:anchorId="17BF7039" wp14:editId="2640F30E">
+                <wp:anchor distT="0" distB="0" distL="114300" distR="114300" simplePos="0" relativeHeight="251659264" behindDoc="1" locked="0" layoutInCell="1" allowOverlap="1" wp14:anchorId="29D2E259" wp14:editId="1A423472">
                   <wp:simplePos x="0" y="0"/>
                   <wp:positionH relativeFrom="column">
                     <wp:posOffset>62230</wp:posOffset>
@@ -529,7 +524,7 @@
         </w:trPr>
         <w:tc>
           <w:tcPr>
-            <w:tcW w:w="1802" w:type="dxa"/>
+            <w:tcW w:w="1660" w:type="dxa"/>
           </w:tcPr>
           <w:p>
             <w:pPr>
@@ -558,7 +553,7 @@
         </w:tc>
         <w:tc>
           <w:tcPr>
-            <w:tcW w:w="1843" w:type="dxa"/>
+            <w:tcW w:w="2126" w:type="dxa"/>
           </w:tcPr>
           <w:p>
             <w:pPr>
@@ -588,7 +583,7 @@
         </w:tc>
         <w:tc>
           <w:tcPr>
-            <w:tcW w:w="5211" w:type="dxa"/>
+            <w:tcW w:w="5070" w:type="dxa"/>
           </w:tcPr>
           <w:p>
             <w:pPr>
@@ -723,7 +718,7 @@
         </w:trPr>
         <w:tc>
           <w:tcPr>
-            <w:tcW w:w="1802" w:type="dxa"/>
+            <w:tcW w:w="1660" w:type="dxa"/>
           </w:tcPr>
           <w:p>
             <w:pPr>
@@ -752,7 +747,7 @@
         </w:tc>
         <w:tc>
           <w:tcPr>
-            <w:tcW w:w="1843" w:type="dxa"/>
+            <w:tcW w:w="2126" w:type="dxa"/>
           </w:tcPr>
           <w:p>
             <w:pPr>
@@ -781,7 +776,7 @@
         </w:tc>
         <w:tc>
           <w:tcPr>
-            <w:tcW w:w="5211" w:type="dxa"/>
+            <w:tcW w:w="5070" w:type="dxa"/>
           </w:tcPr>
           <w:p>
             <w:pPr>
@@ -1044,7 +1039,7 @@
         </w:trPr>
         <w:tc>
           <w:tcPr>
-            <w:tcW w:w="1802" w:type="dxa"/>
+            <w:tcW w:w="1660" w:type="dxa"/>
           </w:tcPr>
           <w:p>
             <w:pPr>
@@ -1073,7 +1068,7 @@
         </w:tc>
         <w:tc>
           <w:tcPr>
-            <w:tcW w:w="1843" w:type="dxa"/>
+            <w:tcW w:w="2126" w:type="dxa"/>
           </w:tcPr>
           <w:p>
             <w:pPr>
@@ -1102,7 +1097,7 @@
         </w:tc>
         <w:tc>
           <w:tcPr>
-            <w:tcW w:w="5211" w:type="dxa"/>
+            <w:tcW w:w="5070" w:type="dxa"/>
           </w:tcPr>
           <w:p>
             <w:pPr>
@@ -1241,6 +1236,1967 @@
               </w:rPr>
               <w:t>فشوقي شاعر وشوق قلبي إليكي شوق قلب باكي ..</w:t>
             </w:r>
+          </w:p>
+        </w:tc>
+      </w:tr>
+      <w:tr>
+        <w:trPr>
+          <w:jc w:val="center"/>
+        </w:trPr>
+        <w:tc>
+          <w:tcPr>
+            <w:tcW w:w="1660" w:type="dxa"/>
+          </w:tcPr>
+          <w:p>
+            <w:pPr>
+              <w:pStyle w:val="selectable-text"/>
+              <w:bidi/>
+              <w:spacing w:beforeLines="60" w:before="144" w:beforeAutospacing="0" w:afterLines="60" w:after="144" w:afterAutospacing="0"/>
+              <w:jc w:val="both"/>
+              <w:rPr>
+                <w:rStyle w:val="selectable-text1"/>
+                <w:sz w:val="28"/>
+                <w:szCs w:val="28"/>
+                <w:rtl/>
+              </w:rPr>
+            </w:pPr>
+            <w:r>
+              <w:rPr>
+                <w:rStyle w:val="selectable-text1"/>
+                <w:rFonts w:hint="cs"/>
+                <w:sz w:val="28"/>
+                <w:szCs w:val="28"/>
+                <w:rtl/>
+              </w:rPr>
+              <w:t>25/11/2023</w:t>
+            </w:r>
+          </w:p>
+        </w:tc>
+        <w:tc>
+          <w:tcPr>
+            <w:tcW w:w="2126" w:type="dxa"/>
+          </w:tcPr>
+          <w:p>
+            <w:pPr>
+              <w:pStyle w:val="selectable-text"/>
+              <w:bidi/>
+              <w:spacing w:beforeLines="60" w:before="144" w:beforeAutospacing="0" w:afterLines="60" w:after="144" w:afterAutospacing="0"/>
+              <w:jc w:val="both"/>
+              <w:rPr>
+                <w:rStyle w:val="selectable-text1"/>
+                <w:sz w:val="28"/>
+                <w:szCs w:val="28"/>
+                <w:rtl/>
+              </w:rPr>
+            </w:pPr>
+            <w:r>
+              <w:rPr>
+                <w:rStyle w:val="selectable-text1"/>
+                <w:rFonts w:hint="cs"/>
+                <w:sz w:val="28"/>
+                <w:szCs w:val="28"/>
+                <w:rtl/>
+              </w:rPr>
+              <w:t xml:space="preserve">كلمة </w:t>
+            </w:r>
+            <w:r>
+              <w:rPr>
+                <w:rStyle w:val="selectable-text1"/>
+                <w:rFonts w:hint="cs"/>
+                <w:sz w:val="28"/>
+                <w:szCs w:val="28"/>
+                <w:rtl/>
+              </w:rPr>
+              <w:t>ال</w:t>
+            </w:r>
+            <w:r>
+              <w:rPr>
+                <w:rStyle w:val="selectable-text1"/>
+                <w:rFonts w:hint="cs"/>
+                <w:sz w:val="28"/>
+                <w:szCs w:val="28"/>
+                <w:rtl/>
+              </w:rPr>
+              <w:t>حق</w:t>
+            </w:r>
+          </w:p>
+        </w:tc>
+        <w:tc>
+          <w:tcPr>
+            <w:tcW w:w="5070" w:type="dxa"/>
+          </w:tcPr>
+          <w:p>
+            <w:pPr>
+              <w:pStyle w:val="selectable-text"/>
+              <w:bidi/>
+              <w:spacing w:beforeLines="60" w:before="144" w:beforeAutospacing="0" w:afterLines="60" w:after="144" w:afterAutospacing="0"/>
+              <w:jc w:val="both"/>
+              <w:rPr>
+                <w:rStyle w:val="selectable-text1"/>
+                <w:sz w:val="28"/>
+                <w:szCs w:val="28"/>
+                <w:rtl/>
+              </w:rPr>
+            </w:pPr>
+            <w:r>
+              <w:rPr>
+                <w:rStyle w:val="selectable-text1"/>
+                <w:rFonts w:hint="cs"/>
+                <w:sz w:val="28"/>
+                <w:szCs w:val="28"/>
+                <w:rtl/>
+              </w:rPr>
+              <w:t>الحق أحق أن يتبع مهما جرت الأمور ..</w:t>
+            </w:r>
+          </w:p>
+          <w:p>
+            <w:pPr>
+              <w:pStyle w:val="selectable-text"/>
+              <w:bidi/>
+              <w:spacing w:beforeLines="60" w:before="144" w:beforeAutospacing="0" w:afterLines="60" w:after="144" w:afterAutospacing="0"/>
+              <w:jc w:val="both"/>
+              <w:rPr>
+                <w:rStyle w:val="selectable-text1"/>
+                <w:sz w:val="28"/>
+                <w:szCs w:val="28"/>
+                <w:rtl/>
+              </w:rPr>
+            </w:pPr>
+            <w:r>
+              <w:rPr>
+                <w:rStyle w:val="selectable-text1"/>
+                <w:rFonts w:hint="cs"/>
+                <w:sz w:val="28"/>
+                <w:szCs w:val="28"/>
+                <w:rtl/>
+              </w:rPr>
+              <w:lastRenderedPageBreak/>
+              <w:t>ولو قاله كافر مات على كفر وجور ..</w:t>
+            </w:r>
+          </w:p>
+          <w:p>
+            <w:pPr>
+              <w:pStyle w:val="selectable-text"/>
+              <w:bidi/>
+              <w:spacing w:beforeLines="60" w:before="144" w:beforeAutospacing="0" w:afterLines="60" w:after="144" w:afterAutospacing="0"/>
+              <w:jc w:val="both"/>
+              <w:rPr>
+                <w:rStyle w:val="selectable-text1"/>
+                <w:sz w:val="28"/>
+                <w:szCs w:val="28"/>
+                <w:rtl/>
+              </w:rPr>
+            </w:pPr>
+            <w:r>
+              <w:rPr>
+                <w:rStyle w:val="selectable-text1"/>
+                <w:rFonts w:hint="cs"/>
+                <w:sz w:val="28"/>
+                <w:szCs w:val="28"/>
+                <w:rtl/>
+              </w:rPr>
+              <w:t>ويا صاحب الذنب أبشر بالهدى والسرور ..</w:t>
+            </w:r>
+          </w:p>
+          <w:p>
+            <w:pPr>
+              <w:pStyle w:val="selectable-text"/>
+              <w:bidi/>
+              <w:spacing w:beforeLines="60" w:before="144" w:beforeAutospacing="0" w:afterLines="60" w:after="144" w:afterAutospacing="0"/>
+              <w:jc w:val="both"/>
+              <w:rPr>
+                <w:rStyle w:val="selectable-text1"/>
+                <w:sz w:val="28"/>
+                <w:szCs w:val="28"/>
+                <w:rtl/>
+              </w:rPr>
+            </w:pPr>
+            <w:r>
+              <w:rPr>
+                <w:rStyle w:val="selectable-text1"/>
+                <w:rFonts w:hint="cs"/>
+                <w:sz w:val="28"/>
+                <w:szCs w:val="28"/>
+                <w:rtl/>
+              </w:rPr>
+              <w:t>إن عدت للحق وأسلمت له ولو كنت مغرور ..</w:t>
+            </w:r>
+          </w:p>
+          <w:p>
+            <w:pPr>
+              <w:pStyle w:val="selectable-text"/>
+              <w:bidi/>
+              <w:spacing w:beforeLines="60" w:before="144" w:beforeAutospacing="0" w:afterLines="60" w:after="144" w:afterAutospacing="0"/>
+              <w:jc w:val="both"/>
+              <w:rPr>
+                <w:rStyle w:val="selectable-text1"/>
+                <w:sz w:val="28"/>
+                <w:szCs w:val="28"/>
+                <w:rtl/>
+              </w:rPr>
+            </w:pPr>
+            <w:r>
+              <w:rPr>
+                <w:rStyle w:val="selectable-text1"/>
+                <w:rFonts w:hint="cs"/>
+                <w:sz w:val="28"/>
+                <w:szCs w:val="28"/>
+                <w:rtl/>
+              </w:rPr>
+              <w:t xml:space="preserve">فما الحق إلا اسم </w:t>
+            </w:r>
+            <w:r>
+              <w:rPr>
+                <w:rStyle w:val="selectable-text1"/>
+                <w:rFonts w:hint="cs"/>
+                <w:sz w:val="28"/>
+                <w:szCs w:val="28"/>
+                <w:rtl/>
+              </w:rPr>
+              <w:t>من أسماء</w:t>
+            </w:r>
+            <w:r>
+              <w:rPr>
+                <w:rStyle w:val="selectable-text1"/>
+                <w:rFonts w:hint="cs"/>
+                <w:sz w:val="28"/>
+                <w:szCs w:val="28"/>
+                <w:rtl/>
+              </w:rPr>
+              <w:t xml:space="preserve"> العزيز الغفور ..</w:t>
+            </w:r>
+          </w:p>
+        </w:tc>
+      </w:tr>
+      <w:tr>
+        <w:trPr>
+          <w:jc w:val="center"/>
+        </w:trPr>
+        <w:tc>
+          <w:tcPr>
+            <w:tcW w:w="1660" w:type="dxa"/>
+          </w:tcPr>
+          <w:p>
+            <w:pPr>
+              <w:pStyle w:val="selectable-text"/>
+              <w:bidi/>
+              <w:spacing w:beforeLines="60" w:before="144" w:beforeAutospacing="0" w:afterLines="60" w:after="144" w:afterAutospacing="0"/>
+              <w:jc w:val="both"/>
+              <w:rPr>
+                <w:rStyle w:val="selectable-text1"/>
+                <w:sz w:val="28"/>
+                <w:szCs w:val="28"/>
+                <w:rtl/>
+              </w:rPr>
+            </w:pPr>
+            <w:r>
+              <w:rPr>
+                <w:rStyle w:val="selectable-text1"/>
+                <w:rFonts w:hint="cs"/>
+                <w:sz w:val="28"/>
+                <w:szCs w:val="28"/>
+                <w:rtl/>
+              </w:rPr>
+              <w:lastRenderedPageBreak/>
+              <w:t>25/11/2023</w:t>
+            </w:r>
+          </w:p>
+        </w:tc>
+        <w:tc>
+          <w:tcPr>
+            <w:tcW w:w="2126" w:type="dxa"/>
+          </w:tcPr>
+          <w:p>
+            <w:pPr>
+              <w:pStyle w:val="selectable-text"/>
+              <w:bidi/>
+              <w:spacing w:beforeLines="60" w:before="144" w:beforeAutospacing="0" w:afterLines="60" w:after="144" w:afterAutospacing="0"/>
+              <w:jc w:val="both"/>
+              <w:rPr>
+                <w:rStyle w:val="selectable-text1"/>
+                <w:sz w:val="28"/>
+                <w:szCs w:val="28"/>
+                <w:rtl/>
+              </w:rPr>
+            </w:pPr>
+            <w:r>
+              <w:rPr>
+                <w:rStyle w:val="selectable-text1"/>
+                <w:rFonts w:hint="cs"/>
+                <w:sz w:val="28"/>
+                <w:szCs w:val="28"/>
+                <w:rtl/>
+              </w:rPr>
+              <w:t>رسالة من تحت القبر</w:t>
+            </w:r>
+          </w:p>
+        </w:tc>
+        <w:tc>
+          <w:tcPr>
+            <w:tcW w:w="5070" w:type="dxa"/>
+          </w:tcPr>
+          <w:p>
+            <w:pPr>
+              <w:pStyle w:val="selectable-text"/>
+              <w:bidi/>
+              <w:spacing w:beforeLines="60" w:before="144" w:beforeAutospacing="0" w:afterLines="60" w:after="144" w:afterAutospacing="0"/>
+              <w:jc w:val="both"/>
+              <w:rPr>
+                <w:rStyle w:val="selectable-text1"/>
+                <w:sz w:val="28"/>
+                <w:szCs w:val="28"/>
+                <w:rtl/>
+              </w:rPr>
+            </w:pPr>
+            <w:r>
+              <w:rPr>
+                <w:rStyle w:val="selectable-text1"/>
+                <w:rFonts w:hint="cs"/>
+                <w:sz w:val="28"/>
+                <w:szCs w:val="28"/>
+                <w:rtl/>
+              </w:rPr>
+              <w:t>جائني للقبر خاطب لديه قصة يحكيها ..</w:t>
+            </w:r>
+          </w:p>
+          <w:p>
+            <w:pPr>
+              <w:pStyle w:val="selectable-text"/>
+              <w:bidi/>
+              <w:spacing w:beforeLines="60" w:before="144" w:beforeAutospacing="0" w:afterLines="60" w:after="144" w:afterAutospacing="0"/>
+              <w:jc w:val="both"/>
+              <w:rPr>
+                <w:rStyle w:val="selectable-text1"/>
+                <w:sz w:val="28"/>
+                <w:szCs w:val="28"/>
+                <w:rtl/>
+              </w:rPr>
+            </w:pPr>
+            <w:r>
+              <w:rPr>
+                <w:rStyle w:val="selectable-text1"/>
+                <w:rFonts w:hint="cs"/>
+                <w:sz w:val="28"/>
+                <w:szCs w:val="28"/>
+                <w:rtl/>
+              </w:rPr>
+              <w:t>يقول حلمت بها تقولها لي ولم تقوليها ..</w:t>
+            </w:r>
+          </w:p>
+          <w:p>
+            <w:pPr>
+              <w:pStyle w:val="selectable-text"/>
+              <w:bidi/>
+              <w:spacing w:beforeLines="60" w:before="144" w:beforeAutospacing="0" w:afterLines="60" w:after="144" w:afterAutospacing="0"/>
+              <w:jc w:val="both"/>
+              <w:rPr>
+                <w:rStyle w:val="selectable-text1"/>
+                <w:sz w:val="28"/>
+                <w:szCs w:val="28"/>
+                <w:rtl/>
+              </w:rPr>
+            </w:pPr>
+            <w:r>
+              <w:rPr>
+                <w:rStyle w:val="selectable-text1"/>
+                <w:rFonts w:hint="cs"/>
+                <w:sz w:val="28"/>
+                <w:szCs w:val="28"/>
+                <w:rtl/>
+              </w:rPr>
+              <w:t>أحسنت صنعا لما فعلتي بأن حبستيها ..</w:t>
+            </w:r>
+          </w:p>
+          <w:p>
+            <w:pPr>
+              <w:pStyle w:val="selectable-text"/>
+              <w:bidi/>
+              <w:spacing w:beforeLines="60" w:before="144" w:beforeAutospacing="0" w:afterLines="60" w:after="144" w:afterAutospacing="0"/>
+              <w:jc w:val="both"/>
+              <w:rPr>
+                <w:rStyle w:val="selectable-text1"/>
+                <w:sz w:val="28"/>
+                <w:szCs w:val="28"/>
+                <w:rtl/>
+              </w:rPr>
+            </w:pPr>
+            <w:r>
+              <w:rPr>
+                <w:rStyle w:val="selectable-text1"/>
+                <w:rFonts w:hint="cs"/>
+                <w:sz w:val="28"/>
+                <w:szCs w:val="28"/>
+                <w:rtl/>
+              </w:rPr>
+              <w:t>لا تجعلي دقات قلب</w:t>
+            </w:r>
+            <w:r>
+              <w:rPr>
+                <w:rStyle w:val="selectable-text1"/>
+                <w:rFonts w:hint="cs"/>
+                <w:sz w:val="28"/>
+                <w:szCs w:val="28"/>
+                <w:rtl/>
+              </w:rPr>
+              <w:t>ك</w:t>
+            </w:r>
+            <w:r>
+              <w:rPr>
+                <w:rStyle w:val="selectable-text1"/>
+                <w:rFonts w:hint="cs"/>
+                <w:sz w:val="28"/>
+                <w:szCs w:val="28"/>
+                <w:rtl/>
+              </w:rPr>
+              <w:t xml:space="preserve"> قد تؤثر للنطق بيها ..</w:t>
+            </w:r>
+          </w:p>
+          <w:p>
+            <w:pPr>
+              <w:pStyle w:val="selectable-text"/>
+              <w:bidi/>
+              <w:spacing w:beforeLines="60" w:before="144" w:beforeAutospacing="0" w:afterLines="60" w:after="144" w:afterAutospacing="0"/>
+              <w:jc w:val="both"/>
+              <w:rPr>
+                <w:rStyle w:val="selectable-text1"/>
+                <w:sz w:val="28"/>
+                <w:szCs w:val="28"/>
+                <w:rtl/>
+              </w:rPr>
+            </w:pPr>
+            <w:r>
+              <w:rPr>
+                <w:rStyle w:val="selectable-text1"/>
+                <w:rFonts w:hint="cs"/>
+                <w:sz w:val="28"/>
+                <w:szCs w:val="28"/>
+                <w:rtl/>
+              </w:rPr>
+              <w:t>وافتحي له باب دار قد ربَّاك أبويك فيها ..</w:t>
+            </w:r>
+          </w:p>
+          <w:p>
+            <w:pPr>
+              <w:pStyle w:val="selectable-text"/>
+              <w:bidi/>
+              <w:spacing w:beforeLines="60" w:before="144" w:beforeAutospacing="0" w:afterLines="60" w:after="144" w:afterAutospacing="0"/>
+              <w:jc w:val="both"/>
+              <w:rPr>
+                <w:rStyle w:val="selectable-text1"/>
+                <w:sz w:val="28"/>
+                <w:szCs w:val="28"/>
+                <w:rtl/>
+              </w:rPr>
+            </w:pPr>
+            <w:r>
+              <w:rPr>
+                <w:rStyle w:val="selectable-text1"/>
+                <w:rFonts w:hint="cs"/>
+                <w:sz w:val="28"/>
+                <w:szCs w:val="28"/>
+                <w:rtl/>
+              </w:rPr>
+              <w:t>وحين تدخلي داره فبكل فخر نادي بيها ..</w:t>
+            </w:r>
+          </w:p>
+        </w:tc>
+      </w:tr>
+      <w:tr>
+        <w:trPr>
+          <w:jc w:val="center"/>
+        </w:trPr>
+        <w:tc>
+          <w:tcPr>
+            <w:tcW w:w="1660" w:type="dxa"/>
+          </w:tcPr>
+          <w:p>
+            <w:pPr>
+              <w:pStyle w:val="selectable-text"/>
+              <w:bidi/>
+              <w:spacing w:beforeLines="60" w:before="144" w:beforeAutospacing="0" w:afterLines="60" w:after="144" w:afterAutospacing="0"/>
+              <w:jc w:val="both"/>
+              <w:rPr>
+                <w:rStyle w:val="selectable-text1"/>
+                <w:sz w:val="28"/>
+                <w:szCs w:val="28"/>
+                <w:rtl/>
+              </w:rPr>
+            </w:pPr>
+            <w:r>
+              <w:rPr>
+                <w:rStyle w:val="selectable-text1"/>
+                <w:rFonts w:hint="cs"/>
+                <w:sz w:val="28"/>
+                <w:szCs w:val="28"/>
+                <w:rtl/>
+              </w:rPr>
+              <w:t>25/11/2023</w:t>
+            </w:r>
+          </w:p>
+        </w:tc>
+        <w:tc>
+          <w:tcPr>
+            <w:tcW w:w="2126" w:type="dxa"/>
+          </w:tcPr>
+          <w:p>
+            <w:pPr>
+              <w:pStyle w:val="selectable-text"/>
+              <w:bidi/>
+              <w:spacing w:beforeLines="60" w:before="144" w:beforeAutospacing="0" w:afterLines="60" w:after="144" w:afterAutospacing="0"/>
+              <w:jc w:val="both"/>
+              <w:rPr>
+                <w:rStyle w:val="selectable-text1"/>
+                <w:sz w:val="28"/>
+                <w:szCs w:val="28"/>
+                <w:rtl/>
+              </w:rPr>
+            </w:pPr>
+            <w:r>
+              <w:rPr>
+                <w:rStyle w:val="selectable-text1"/>
+                <w:rFonts w:hint="cs"/>
+                <w:sz w:val="28"/>
+                <w:szCs w:val="28"/>
+                <w:rtl/>
+              </w:rPr>
+              <w:t>قالت سماء</w:t>
+            </w:r>
+          </w:p>
+        </w:tc>
+        <w:tc>
+          <w:tcPr>
+            <w:tcW w:w="5070" w:type="dxa"/>
+          </w:tcPr>
+          <w:p>
+            <w:pPr>
+              <w:pStyle w:val="selectable-text"/>
+              <w:bidi/>
+              <w:spacing w:beforeLines="60" w:before="144" w:beforeAutospacing="0" w:afterLines="60" w:after="144" w:afterAutospacing="0"/>
+              <w:jc w:val="both"/>
+              <w:rPr>
+                <w:rStyle w:val="selectable-text1"/>
+                <w:sz w:val="28"/>
+                <w:szCs w:val="28"/>
+                <w:rtl/>
+              </w:rPr>
+            </w:pPr>
+            <w:r>
+              <w:rPr>
+                <w:rStyle w:val="selectable-text1"/>
+                <w:sz w:val="28"/>
+                <w:szCs w:val="28"/>
+                <w:rtl/>
+              </w:rPr>
+              <w:t>مساءك صفا يا مصطفى يا من تضيء من انطفى</w:t>
+            </w:r>
+          </w:p>
+          <w:p>
+            <w:pPr>
+              <w:pStyle w:val="selectable-text"/>
+              <w:bidi/>
+              <w:spacing w:beforeLines="60" w:before="144" w:beforeAutospacing="0" w:afterLines="60" w:after="144" w:afterAutospacing="0"/>
+              <w:jc w:val="both"/>
+              <w:rPr>
+                <w:rStyle w:val="selectable-text1"/>
+                <w:sz w:val="28"/>
+                <w:szCs w:val="28"/>
+                <w:rtl/>
+              </w:rPr>
+            </w:pPr>
+            <w:r>
+              <w:rPr>
+                <w:rStyle w:val="selectable-text1"/>
+                <w:sz w:val="28"/>
+                <w:szCs w:val="28"/>
+                <w:rtl/>
+              </w:rPr>
+              <w:t xml:space="preserve">لا ده بيبقى </w:t>
+            </w:r>
+            <w:r>
+              <w:rPr>
+                <w:rStyle w:val="selectable-text1"/>
+                <w:rFonts w:hint="cs"/>
+                <w:sz w:val="28"/>
+                <w:szCs w:val="28"/>
+                <w:rtl/>
+              </w:rPr>
+              <w:t>إ</w:t>
+            </w:r>
+            <w:r>
+              <w:rPr>
+                <w:rStyle w:val="selectable-text1"/>
+                <w:sz w:val="28"/>
+                <w:szCs w:val="28"/>
+                <w:rtl/>
+              </w:rPr>
+              <w:t xml:space="preserve">لهام مش </w:t>
+            </w:r>
+            <w:r>
+              <w:rPr>
+                <w:rStyle w:val="selectable-text1"/>
+                <w:rFonts w:hint="cs"/>
+                <w:sz w:val="28"/>
+                <w:szCs w:val="28"/>
+                <w:rtl/>
+              </w:rPr>
+              <w:t>أ</w:t>
+            </w:r>
+            <w:r>
+              <w:rPr>
+                <w:rStyle w:val="selectable-text1"/>
+                <w:sz w:val="28"/>
+                <w:szCs w:val="28"/>
+                <w:rtl/>
+              </w:rPr>
+              <w:t>ي أوهام</w:t>
+            </w:r>
+          </w:p>
+        </w:tc>
+      </w:tr>
+      <w:tr>
+        <w:trPr>
+          <w:jc w:val="center"/>
+        </w:trPr>
+        <w:tc>
+          <w:tcPr>
+            <w:tcW w:w="1660" w:type="dxa"/>
+          </w:tcPr>
+          <w:p>
+            <w:pPr>
+              <w:pStyle w:val="selectable-text"/>
+              <w:bidi/>
+              <w:spacing w:beforeLines="60" w:before="144" w:beforeAutospacing="0" w:afterLines="60" w:after="144" w:afterAutospacing="0"/>
+              <w:jc w:val="both"/>
+              <w:rPr>
+                <w:rStyle w:val="selectable-text1"/>
+                <w:sz w:val="28"/>
+                <w:szCs w:val="28"/>
+                <w:rtl/>
+              </w:rPr>
+            </w:pPr>
+            <w:r>
+              <w:rPr>
+                <w:rStyle w:val="selectable-text1"/>
+                <w:rFonts w:hint="cs"/>
+                <w:sz w:val="28"/>
+                <w:szCs w:val="28"/>
+                <w:rtl/>
+              </w:rPr>
+              <w:t>29/11/2023</w:t>
+            </w:r>
+          </w:p>
+        </w:tc>
+        <w:tc>
+          <w:tcPr>
+            <w:tcW w:w="2126" w:type="dxa"/>
+          </w:tcPr>
+          <w:p>
+            <w:pPr>
+              <w:pStyle w:val="selectable-text"/>
+              <w:bidi/>
+              <w:spacing w:beforeLines="60" w:before="144" w:beforeAutospacing="0" w:afterLines="60" w:after="144" w:afterAutospacing="0"/>
+              <w:jc w:val="both"/>
+              <w:rPr>
+                <w:rStyle w:val="selectable-text1"/>
+                <w:sz w:val="28"/>
+                <w:szCs w:val="28"/>
+                <w:rtl/>
+              </w:rPr>
+            </w:pPr>
+            <w:r>
+              <w:rPr>
+                <w:rStyle w:val="selectable-text1"/>
+                <w:rFonts w:hint="cs"/>
+                <w:sz w:val="28"/>
+                <w:szCs w:val="28"/>
+                <w:rtl/>
+              </w:rPr>
+              <w:t xml:space="preserve">اللون الأسود </w:t>
+            </w:r>
+          </w:p>
+        </w:tc>
+        <w:tc>
+          <w:tcPr>
+            <w:tcW w:w="5070" w:type="dxa"/>
+          </w:tcPr>
+          <w:p>
+            <w:pPr>
+              <w:pStyle w:val="selectable-text"/>
+              <w:bidi/>
+              <w:spacing w:beforeLines="60" w:before="144" w:beforeAutospacing="0" w:afterLines="60" w:after="144" w:afterAutospacing="0"/>
+              <w:jc w:val="both"/>
+              <w:rPr>
+                <w:rStyle w:val="selectable-text1"/>
+                <w:sz w:val="28"/>
+                <w:szCs w:val="28"/>
+                <w:rtl/>
+              </w:rPr>
+            </w:pPr>
+            <w:r>
+              <w:rPr>
+                <w:rStyle w:val="selectable-text1"/>
+                <w:rFonts w:hint="cs"/>
+                <w:sz w:val="28"/>
+                <w:szCs w:val="28"/>
+                <w:rtl/>
+              </w:rPr>
+              <w:t>يا من ترون الأسود لوناً قاتما ...</w:t>
+            </w:r>
+          </w:p>
+          <w:p>
+            <w:pPr>
+              <w:pStyle w:val="selectable-text"/>
+              <w:bidi/>
+              <w:spacing w:beforeLines="60" w:before="144" w:beforeAutospacing="0" w:afterLines="60" w:after="144" w:afterAutospacing="0"/>
+              <w:jc w:val="both"/>
+              <w:rPr>
+                <w:rStyle w:val="selectable-text1"/>
+                <w:sz w:val="28"/>
+                <w:szCs w:val="28"/>
+                <w:rtl/>
+              </w:rPr>
+            </w:pPr>
+            <w:r>
+              <w:rPr>
+                <w:rStyle w:val="selectable-text1"/>
+                <w:rFonts w:hint="cs"/>
+                <w:sz w:val="28"/>
+                <w:szCs w:val="28"/>
+                <w:rtl/>
+              </w:rPr>
+              <w:t>إني أراه بين الألوان حقاً ساحرا ...</w:t>
+            </w:r>
+          </w:p>
+          <w:p>
+            <w:pPr>
+              <w:pStyle w:val="selectable-text"/>
+              <w:bidi/>
+              <w:spacing w:beforeLines="60" w:before="144" w:beforeAutospacing="0" w:afterLines="60" w:after="144" w:afterAutospacing="0"/>
+              <w:jc w:val="both"/>
+              <w:rPr>
+                <w:rStyle w:val="selectable-text1"/>
+                <w:sz w:val="28"/>
+                <w:szCs w:val="28"/>
+                <w:rtl/>
+              </w:rPr>
+            </w:pPr>
+            <w:r>
+              <w:rPr>
+                <w:rStyle w:val="selectable-text1"/>
+                <w:rFonts w:hint="cs"/>
+                <w:sz w:val="28"/>
+                <w:szCs w:val="28"/>
+                <w:rtl/>
+              </w:rPr>
+              <w:t>ويا ويلي حين تراه يلبس أحمرا ..</w:t>
+            </w:r>
+          </w:p>
+          <w:p>
+            <w:pPr>
+              <w:pStyle w:val="selectable-text"/>
+              <w:bidi/>
+              <w:spacing w:beforeLines="60" w:before="144" w:beforeAutospacing="0" w:afterLines="60" w:after="144" w:afterAutospacing="0"/>
+              <w:jc w:val="both"/>
+              <w:rPr>
+                <w:rStyle w:val="selectable-text1"/>
+                <w:sz w:val="28"/>
+                <w:szCs w:val="28"/>
+                <w:rtl/>
+              </w:rPr>
+            </w:pPr>
+            <w:r>
+              <w:rPr>
+                <w:rStyle w:val="selectable-text1"/>
+                <w:rFonts w:hint="cs"/>
+                <w:sz w:val="28"/>
+                <w:szCs w:val="28"/>
+                <w:rtl/>
+              </w:rPr>
+              <w:t>ولديه في داخله قلباً أخضرا ..</w:t>
+            </w:r>
+          </w:p>
+        </w:tc>
+      </w:tr>
+      <w:tr>
+        <w:trPr>
+          <w:jc w:val="center"/>
+        </w:trPr>
+        <w:tc>
+          <w:tcPr>
+            <w:tcW w:w="1660" w:type="dxa"/>
+          </w:tcPr>
+          <w:p>
+            <w:pPr>
+              <w:pStyle w:val="selectable-text"/>
+              <w:bidi/>
+              <w:spacing w:beforeLines="60" w:before="144" w:beforeAutospacing="0" w:afterLines="60" w:after="144" w:afterAutospacing="0"/>
+              <w:jc w:val="both"/>
+              <w:rPr>
+                <w:rStyle w:val="selectable-text1"/>
+                <w:sz w:val="28"/>
+                <w:szCs w:val="28"/>
+                <w:rtl/>
+              </w:rPr>
+            </w:pPr>
+            <w:r>
+              <w:rPr>
+                <w:rStyle w:val="selectable-text1"/>
+                <w:sz w:val="28"/>
+                <w:szCs w:val="28"/>
+              </w:rPr>
+              <w:t>30/11/2023</w:t>
+            </w:r>
+          </w:p>
+        </w:tc>
+        <w:tc>
+          <w:tcPr>
+            <w:tcW w:w="2126" w:type="dxa"/>
+          </w:tcPr>
+          <w:p>
+            <w:pPr>
+              <w:pStyle w:val="selectable-text"/>
+              <w:bidi/>
+              <w:spacing w:beforeLines="60" w:before="144" w:beforeAutospacing="0" w:afterLines="60" w:after="144" w:afterAutospacing="0"/>
+              <w:jc w:val="both"/>
+              <w:rPr>
+                <w:rStyle w:val="selectable-text1"/>
+                <w:sz w:val="28"/>
+                <w:szCs w:val="28"/>
+                <w:rtl/>
+                <w:lang w:bidi="ar-EG"/>
+              </w:rPr>
+            </w:pPr>
+            <w:r>
+              <w:rPr>
+                <w:rStyle w:val="selectable-text1"/>
+                <w:rFonts w:hint="cs"/>
+                <w:sz w:val="28"/>
+                <w:szCs w:val="28"/>
+                <w:rtl/>
+                <w:lang w:bidi="ar-EG"/>
+              </w:rPr>
+              <w:t>دعوة مستجابة</w:t>
+            </w:r>
+          </w:p>
+        </w:tc>
+        <w:tc>
+          <w:tcPr>
+            <w:tcW w:w="5070" w:type="dxa"/>
+          </w:tcPr>
+          <w:p>
+            <w:pPr>
+              <w:pStyle w:val="selectable-text"/>
+              <w:bidi/>
+              <w:spacing w:beforeLines="60" w:before="144" w:beforeAutospacing="0" w:afterLines="60" w:after="144" w:afterAutospacing="0"/>
+              <w:jc w:val="both"/>
+              <w:rPr>
+                <w:rStyle w:val="selectable-text1"/>
+                <w:sz w:val="28"/>
+                <w:szCs w:val="28"/>
+                <w:rtl/>
+              </w:rPr>
+            </w:pPr>
+            <w:r>
+              <w:rPr>
+                <w:rStyle w:val="selectable-text1"/>
+                <w:rFonts w:hint="cs"/>
+                <w:sz w:val="28"/>
+                <w:szCs w:val="28"/>
+                <w:rtl/>
+              </w:rPr>
+              <w:t>اللهم إني قد دعوتك بالعوض فعوضتني بأمير</w:t>
+            </w:r>
+            <w:r>
+              <w:rPr>
+                <w:rStyle w:val="selectable-text1"/>
+                <w:rFonts w:hint="cs"/>
+                <w:sz w:val="28"/>
+                <w:szCs w:val="28"/>
+                <w:rtl/>
+              </w:rPr>
+              <w:t>ة</w:t>
+            </w:r>
+            <w:r>
+              <w:rPr>
+                <w:rStyle w:val="selectable-text1"/>
+                <w:rFonts w:hint="cs"/>
+                <w:sz w:val="28"/>
+                <w:szCs w:val="28"/>
+                <w:rtl/>
+              </w:rPr>
+              <w:t xml:space="preserve"> ..</w:t>
+            </w:r>
+          </w:p>
+          <w:p>
+            <w:pPr>
+              <w:pStyle w:val="selectable-text"/>
+              <w:bidi/>
+              <w:spacing w:beforeLines="60" w:before="144" w:beforeAutospacing="0" w:afterLines="60" w:after="144" w:afterAutospacing="0"/>
+              <w:jc w:val="both"/>
+              <w:rPr>
+                <w:rStyle w:val="selectable-text1"/>
+                <w:sz w:val="28"/>
+                <w:szCs w:val="28"/>
+                <w:rtl/>
+              </w:rPr>
+            </w:pPr>
+            <w:r>
+              <w:rPr>
+                <w:rStyle w:val="selectable-text1"/>
+                <w:rFonts w:hint="cs"/>
+                <w:sz w:val="28"/>
+                <w:szCs w:val="28"/>
+                <w:rtl/>
+              </w:rPr>
+              <w:t>أكرمتني وأفهمتني ما كان في نفسي من حير</w:t>
+            </w:r>
+            <w:r>
+              <w:rPr>
+                <w:rStyle w:val="selectable-text1"/>
+                <w:rFonts w:hint="cs"/>
+                <w:sz w:val="28"/>
+                <w:szCs w:val="28"/>
+                <w:rtl/>
+              </w:rPr>
+              <w:t>ة</w:t>
+            </w:r>
+            <w:r>
+              <w:rPr>
+                <w:rStyle w:val="selectable-text1"/>
+                <w:rFonts w:hint="cs"/>
+                <w:sz w:val="28"/>
+                <w:szCs w:val="28"/>
+                <w:rtl/>
+              </w:rPr>
+              <w:t xml:space="preserve"> ..</w:t>
+            </w:r>
+          </w:p>
+          <w:p>
+            <w:pPr>
+              <w:pStyle w:val="selectable-text"/>
+              <w:bidi/>
+              <w:spacing w:beforeLines="60" w:before="144" w:beforeAutospacing="0" w:afterLines="60" w:after="144" w:afterAutospacing="0"/>
+              <w:jc w:val="both"/>
+              <w:rPr>
+                <w:rStyle w:val="selectable-text1"/>
+                <w:sz w:val="28"/>
+                <w:szCs w:val="28"/>
+                <w:rtl/>
+              </w:rPr>
+            </w:pPr>
+            <w:r>
+              <w:rPr>
+                <w:rStyle w:val="selectable-text1"/>
+                <w:rFonts w:hint="cs"/>
+                <w:sz w:val="28"/>
+                <w:szCs w:val="28"/>
+                <w:rtl/>
+              </w:rPr>
+              <w:t>علمت</w:t>
+            </w:r>
+            <w:r>
+              <w:rPr>
+                <w:rStyle w:val="selectable-text1"/>
+                <w:rFonts w:hint="cs"/>
+                <w:sz w:val="28"/>
+                <w:szCs w:val="28"/>
+                <w:rtl/>
+                <w:lang w:bidi="ar-EG"/>
+              </w:rPr>
+              <w:t>َ</w:t>
+            </w:r>
+            <w:r>
+              <w:rPr>
+                <w:rStyle w:val="selectable-text1"/>
+                <w:rFonts w:hint="cs"/>
+                <w:sz w:val="28"/>
+                <w:szCs w:val="28"/>
+                <w:rtl/>
+              </w:rPr>
+              <w:t xml:space="preserve"> ما في نفسي </w:t>
+            </w:r>
+            <w:r>
+              <w:rPr>
+                <w:rStyle w:val="selectable-text1"/>
+                <w:rFonts w:hint="cs"/>
+                <w:sz w:val="28"/>
+                <w:szCs w:val="28"/>
+                <w:rtl/>
+              </w:rPr>
+              <w:t>وما علمتُ ب</w:t>
+            </w:r>
+            <w:r>
+              <w:rPr>
+                <w:rStyle w:val="selectable-text1"/>
+                <w:rFonts w:hint="cs"/>
+                <w:sz w:val="28"/>
+                <w:szCs w:val="28"/>
+                <w:rtl/>
+              </w:rPr>
+              <w:t>ما في نفسك القدير</w:t>
+            </w:r>
+            <w:r>
+              <w:rPr>
+                <w:rStyle w:val="selectable-text1"/>
+                <w:rFonts w:hint="cs"/>
+                <w:sz w:val="28"/>
+                <w:szCs w:val="28"/>
+                <w:rtl/>
+              </w:rPr>
+              <w:t>ة</w:t>
+            </w:r>
+            <w:r>
+              <w:rPr>
+                <w:rStyle w:val="selectable-text1"/>
+                <w:rFonts w:hint="cs"/>
+                <w:sz w:val="28"/>
+                <w:szCs w:val="28"/>
+                <w:rtl/>
+              </w:rPr>
+              <w:t xml:space="preserve"> ..</w:t>
+            </w:r>
+          </w:p>
+          <w:p>
+            <w:pPr>
+              <w:pStyle w:val="selectable-text"/>
+              <w:bidi/>
+              <w:spacing w:beforeLines="60" w:before="144" w:beforeAutospacing="0" w:afterLines="60" w:after="144" w:afterAutospacing="0"/>
+              <w:jc w:val="both"/>
+              <w:rPr>
+                <w:rStyle w:val="selectable-text1"/>
+                <w:sz w:val="28"/>
+                <w:szCs w:val="28"/>
+                <w:rtl/>
+              </w:rPr>
+            </w:pPr>
+            <w:r>
+              <w:rPr>
+                <w:rStyle w:val="selectable-text1"/>
+                <w:rFonts w:hint="cs"/>
+                <w:sz w:val="28"/>
+                <w:szCs w:val="28"/>
+                <w:rtl/>
+              </w:rPr>
+              <w:t xml:space="preserve">ارزقنا بذرية تقيم </w:t>
+            </w:r>
+            <w:r>
+              <w:rPr>
+                <w:rStyle w:val="selectable-text1"/>
+                <w:rFonts w:hint="cs"/>
+                <w:sz w:val="28"/>
+                <w:szCs w:val="28"/>
+                <w:rtl/>
+              </w:rPr>
+              <w:t>دينك</w:t>
+            </w:r>
+            <w:r>
+              <w:rPr>
+                <w:rStyle w:val="selectable-text1"/>
+                <w:rFonts w:hint="cs"/>
+                <w:sz w:val="28"/>
+                <w:szCs w:val="28"/>
+                <w:rtl/>
+              </w:rPr>
+              <w:t xml:space="preserve"> وشرع</w:t>
+            </w:r>
+            <w:r>
+              <w:rPr>
+                <w:rStyle w:val="selectable-text1"/>
+                <w:rFonts w:hint="cs"/>
+                <w:sz w:val="28"/>
+                <w:szCs w:val="28"/>
+                <w:rtl/>
+              </w:rPr>
+              <w:t>ك</w:t>
+            </w:r>
+            <w:r>
+              <w:rPr>
+                <w:rStyle w:val="selectable-text1"/>
+                <w:rFonts w:hint="cs"/>
+                <w:sz w:val="28"/>
+                <w:szCs w:val="28"/>
+                <w:rtl/>
+              </w:rPr>
+              <w:t xml:space="preserve"> على </w:t>
+            </w:r>
+            <w:r>
+              <w:rPr>
+                <w:rStyle w:val="selectable-text1"/>
+                <w:rFonts w:hint="cs"/>
+                <w:sz w:val="28"/>
+                <w:szCs w:val="28"/>
+                <w:rtl/>
+              </w:rPr>
+              <w:t>وجه البسيطة</w:t>
+            </w:r>
+            <w:r>
+              <w:rPr>
+                <w:rStyle w:val="selectable-text1"/>
+                <w:rFonts w:hint="cs"/>
+                <w:sz w:val="28"/>
+                <w:szCs w:val="28"/>
+                <w:rtl/>
+              </w:rPr>
+              <w:t xml:space="preserve"> ..</w:t>
+            </w:r>
+          </w:p>
+        </w:tc>
+      </w:tr>
+      <w:tr>
+        <w:trPr>
+          <w:jc w:val="center"/>
+        </w:trPr>
+        <w:tc>
+          <w:tcPr>
+            <w:tcW w:w="1660" w:type="dxa"/>
+          </w:tcPr>
+          <w:p>
+            <w:pPr>
+              <w:pStyle w:val="selectable-text"/>
+              <w:bidi/>
+              <w:spacing w:beforeLines="60" w:before="144" w:beforeAutospacing="0" w:afterLines="60" w:after="144" w:afterAutospacing="0"/>
+              <w:jc w:val="both"/>
+              <w:rPr>
+                <w:rStyle w:val="selectable-text1"/>
+                <w:sz w:val="28"/>
+                <w:szCs w:val="28"/>
+              </w:rPr>
+            </w:pPr>
+            <w:r>
+              <w:rPr>
+                <w:rStyle w:val="selectable-text1"/>
+                <w:rFonts w:hint="cs"/>
+                <w:sz w:val="28"/>
+                <w:szCs w:val="28"/>
+                <w:rtl/>
+              </w:rPr>
+              <w:t>30/11/2023</w:t>
+            </w:r>
+          </w:p>
+        </w:tc>
+        <w:tc>
+          <w:tcPr>
+            <w:tcW w:w="2126" w:type="dxa"/>
+          </w:tcPr>
+          <w:p>
+            <w:pPr>
+              <w:pStyle w:val="selectable-text"/>
+              <w:bidi/>
+              <w:spacing w:beforeLines="60" w:before="144" w:beforeAutospacing="0" w:afterLines="60" w:after="144" w:afterAutospacing="0"/>
+              <w:jc w:val="both"/>
+              <w:rPr>
+                <w:rStyle w:val="selectable-text1"/>
+                <w:sz w:val="28"/>
+                <w:szCs w:val="28"/>
+                <w:rtl/>
+                <w:lang w:bidi="ar-EG"/>
+              </w:rPr>
+            </w:pPr>
+            <w:r>
+              <w:rPr>
+                <w:rStyle w:val="selectable-text1"/>
+                <w:rFonts w:hint="cs"/>
+                <w:sz w:val="28"/>
+                <w:szCs w:val="28"/>
+                <w:rtl/>
+                <w:lang w:bidi="ar-EG"/>
+              </w:rPr>
+              <w:t>صوت الحمير</w:t>
+            </w:r>
+          </w:p>
+        </w:tc>
+        <w:tc>
+          <w:tcPr>
+            <w:tcW w:w="5070" w:type="dxa"/>
+          </w:tcPr>
+          <w:p>
+            <w:pPr>
+              <w:pStyle w:val="selectable-text"/>
+              <w:bidi/>
+              <w:spacing w:beforeLines="60" w:before="144" w:beforeAutospacing="0" w:afterLines="60" w:after="144" w:afterAutospacing="0"/>
+              <w:jc w:val="both"/>
+              <w:rPr>
+                <w:rStyle w:val="selectable-text1"/>
+                <w:sz w:val="28"/>
+                <w:szCs w:val="28"/>
+                <w:rtl/>
+              </w:rPr>
+            </w:pPr>
+            <w:r>
+              <w:rPr>
+                <w:rStyle w:val="selectable-text1"/>
+                <w:rFonts w:hint="cs"/>
+                <w:sz w:val="28"/>
+                <w:szCs w:val="28"/>
+                <w:rtl/>
+              </w:rPr>
+              <w:t>عجبا لمن يسمع صوت الحمير فينطرب ..</w:t>
+            </w:r>
+          </w:p>
+          <w:p>
+            <w:pPr>
+              <w:pStyle w:val="selectable-text"/>
+              <w:bidi/>
+              <w:spacing w:beforeLines="60" w:before="144" w:beforeAutospacing="0" w:afterLines="60" w:after="144" w:afterAutospacing="0"/>
+              <w:jc w:val="both"/>
+              <w:rPr>
+                <w:rStyle w:val="selectable-text1"/>
+                <w:sz w:val="28"/>
+                <w:szCs w:val="28"/>
+                <w:rtl/>
+              </w:rPr>
+            </w:pPr>
+            <w:r>
+              <w:rPr>
+                <w:rStyle w:val="selectable-text1"/>
+                <w:rFonts w:hint="cs"/>
+                <w:sz w:val="28"/>
+                <w:szCs w:val="28"/>
+                <w:rtl/>
+              </w:rPr>
+              <w:t xml:space="preserve">أليس بأنكر الأصوات فكيف </w:t>
+            </w:r>
+            <w:r>
+              <w:rPr>
+                <w:rStyle w:val="selectable-text1"/>
+                <w:rFonts w:hint="cs"/>
+                <w:sz w:val="28"/>
+                <w:szCs w:val="28"/>
+                <w:rtl/>
+              </w:rPr>
+              <w:t>يسمعه</w:t>
+            </w:r>
+            <w:r>
+              <w:rPr>
+                <w:rStyle w:val="selectable-text1"/>
+                <w:rFonts w:hint="cs"/>
+                <w:sz w:val="28"/>
+                <w:szCs w:val="28"/>
+                <w:rtl/>
+              </w:rPr>
+              <w:t xml:space="preserve"> طرب ..</w:t>
+            </w:r>
+          </w:p>
+          <w:p>
+            <w:pPr>
+              <w:pStyle w:val="selectable-text"/>
+              <w:bidi/>
+              <w:spacing w:beforeLines="60" w:before="144" w:beforeAutospacing="0" w:afterLines="60" w:after="144" w:afterAutospacing="0"/>
+              <w:jc w:val="both"/>
+              <w:rPr>
+                <w:rStyle w:val="selectable-text1"/>
+                <w:sz w:val="28"/>
+                <w:szCs w:val="28"/>
+                <w:rtl/>
+              </w:rPr>
+            </w:pPr>
+            <w:r>
+              <w:rPr>
+                <w:rStyle w:val="selectable-text1"/>
+                <w:rFonts w:hint="cs"/>
+                <w:sz w:val="28"/>
+                <w:szCs w:val="28"/>
+                <w:rtl/>
+              </w:rPr>
+              <w:t>قال</w:t>
+            </w:r>
+            <w:r>
+              <w:rPr>
+                <w:rStyle w:val="selectable-text1"/>
+                <w:rFonts w:hint="cs"/>
+                <w:sz w:val="28"/>
+                <w:szCs w:val="28"/>
+                <w:rtl/>
+              </w:rPr>
+              <w:t xml:space="preserve"> أ</w:t>
+            </w:r>
+            <w:r>
+              <w:rPr>
+                <w:rStyle w:val="selectable-text1"/>
+                <w:rFonts w:hint="cs"/>
+                <w:sz w:val="28"/>
+                <w:szCs w:val="28"/>
+                <w:rtl/>
+              </w:rPr>
+              <w:t>يا جاهل الذ</w:t>
+            </w:r>
+            <w:r>
+              <w:rPr>
+                <w:rStyle w:val="selectable-text1"/>
+                <w:rFonts w:hint="cs"/>
+                <w:sz w:val="28"/>
+                <w:szCs w:val="28"/>
+                <w:rtl/>
+              </w:rPr>
+              <w:t>وق أترى بيضاء الوجه جميلة ..</w:t>
+            </w:r>
+          </w:p>
+          <w:p>
+            <w:pPr>
+              <w:pStyle w:val="selectable-text"/>
+              <w:bidi/>
+              <w:spacing w:beforeLines="60" w:before="144" w:beforeAutospacing="0" w:afterLines="60" w:after="144" w:afterAutospacing="0"/>
+              <w:jc w:val="both"/>
+              <w:rPr>
+                <w:rStyle w:val="selectable-text1"/>
+                <w:sz w:val="28"/>
+                <w:szCs w:val="28"/>
+                <w:rtl/>
+              </w:rPr>
+            </w:pPr>
+            <w:r>
+              <w:rPr>
+                <w:rStyle w:val="selectable-text1"/>
+                <w:rFonts w:hint="cs"/>
+                <w:sz w:val="28"/>
+                <w:szCs w:val="28"/>
+                <w:rtl/>
+              </w:rPr>
+              <w:t xml:space="preserve">قلت نعم .. قال </w:t>
+            </w:r>
+            <w:r>
+              <w:rPr>
+                <w:rStyle w:val="selectable-text1"/>
+                <w:rFonts w:hint="cs"/>
+                <w:sz w:val="28"/>
+                <w:szCs w:val="28"/>
+                <w:rtl/>
+              </w:rPr>
+              <w:t xml:space="preserve">وإني أرى </w:t>
+            </w:r>
+            <w:r>
+              <w:rPr>
+                <w:rStyle w:val="selectable-text1"/>
+                <w:rFonts w:hint="cs"/>
+                <w:sz w:val="28"/>
+                <w:szCs w:val="28"/>
+                <w:rtl/>
+              </w:rPr>
+              <w:t>حميراء</w:t>
+            </w:r>
+            <w:r>
+              <w:rPr>
+                <w:rStyle w:val="selectable-text1"/>
+                <w:rFonts w:hint="cs"/>
+                <w:sz w:val="28"/>
+                <w:szCs w:val="28"/>
+                <w:rtl/>
+              </w:rPr>
+              <w:t xml:space="preserve"> </w:t>
+            </w:r>
+            <w:r>
+              <w:rPr>
+                <w:rStyle w:val="selectable-text1"/>
+                <w:rFonts w:hint="cs"/>
+                <w:sz w:val="28"/>
+                <w:szCs w:val="28"/>
+                <w:rtl/>
+              </w:rPr>
+              <w:t>الوجه حسن الطلب</w:t>
+            </w:r>
+            <w:r>
+              <w:rPr>
+                <w:rStyle w:val="selectable-text1"/>
+                <w:rFonts w:hint="cs"/>
+                <w:sz w:val="28"/>
+                <w:szCs w:val="28"/>
+                <w:rtl/>
+              </w:rPr>
+              <w:t xml:space="preserve"> ..</w:t>
+            </w:r>
+          </w:p>
+          <w:p>
+            <w:pPr>
+              <w:pStyle w:val="selectable-text"/>
+              <w:bidi/>
+              <w:spacing w:beforeLines="60" w:before="144" w:beforeAutospacing="0" w:afterLines="60" w:after="144" w:afterAutospacing="0"/>
+              <w:jc w:val="both"/>
+              <w:rPr>
+                <w:rStyle w:val="selectable-text1"/>
+                <w:sz w:val="28"/>
+                <w:szCs w:val="28"/>
+                <w:rtl/>
+              </w:rPr>
+            </w:pPr>
+            <w:r>
+              <w:rPr>
+                <w:rStyle w:val="selectable-text1"/>
+                <w:rFonts w:hint="cs"/>
+                <w:sz w:val="28"/>
+                <w:szCs w:val="28"/>
+                <w:rtl/>
+              </w:rPr>
+              <w:t xml:space="preserve">قلت هذا </w:t>
+            </w:r>
+            <w:r>
+              <w:rPr>
+                <w:rStyle w:val="selectable-text1"/>
+                <w:rFonts w:hint="cs"/>
+                <w:sz w:val="28"/>
+                <w:szCs w:val="28"/>
+                <w:rtl/>
+              </w:rPr>
+              <w:t>ذ</w:t>
+            </w:r>
+            <w:r>
+              <w:rPr>
+                <w:rStyle w:val="selectable-text1"/>
+                <w:rFonts w:hint="cs"/>
+                <w:sz w:val="28"/>
+                <w:szCs w:val="28"/>
+                <w:rtl/>
+              </w:rPr>
+              <w:t>وق</w:t>
+            </w:r>
+            <w:r>
+              <w:rPr>
+                <w:rStyle w:val="selectable-text1"/>
+                <w:rFonts w:hint="cs"/>
+                <w:sz w:val="28"/>
+                <w:szCs w:val="28"/>
+                <w:rtl/>
+              </w:rPr>
+              <w:t xml:space="preserve"> عينك يا صديقي </w:t>
+            </w:r>
+            <w:r>
+              <w:rPr>
+                <w:rStyle w:val="selectable-text1"/>
+                <w:rFonts w:hint="cs"/>
+                <w:sz w:val="28"/>
+                <w:szCs w:val="28"/>
+                <w:rtl/>
+              </w:rPr>
+              <w:t xml:space="preserve">فيما ترى .. </w:t>
+            </w:r>
+          </w:p>
+          <w:p>
+            <w:pPr>
+              <w:pStyle w:val="selectable-text"/>
+              <w:bidi/>
+              <w:spacing w:beforeLines="60" w:before="144" w:beforeAutospacing="0" w:afterLines="60" w:after="144" w:afterAutospacing="0"/>
+              <w:jc w:val="both"/>
+              <w:rPr>
+                <w:rStyle w:val="selectable-text1"/>
+                <w:sz w:val="28"/>
+                <w:szCs w:val="28"/>
+                <w:rtl/>
+              </w:rPr>
+            </w:pPr>
+            <w:r>
+              <w:rPr>
+                <w:rStyle w:val="selectable-text1"/>
+                <w:rFonts w:hint="cs"/>
+                <w:sz w:val="28"/>
+                <w:szCs w:val="28"/>
+                <w:rtl/>
+              </w:rPr>
+              <w:t>قال ومالك ب</w:t>
+            </w:r>
+            <w:r>
+              <w:rPr>
+                <w:rStyle w:val="selectable-text1"/>
+                <w:rFonts w:hint="cs"/>
+                <w:sz w:val="28"/>
+                <w:szCs w:val="28"/>
+                <w:rtl/>
+              </w:rPr>
+              <w:t xml:space="preserve">ذوق </w:t>
+            </w:r>
+            <w:r>
+              <w:rPr>
+                <w:rStyle w:val="selectable-text1"/>
+                <w:rFonts w:hint="cs"/>
+                <w:sz w:val="28"/>
+                <w:szCs w:val="28"/>
+                <w:rtl/>
+              </w:rPr>
+              <w:t>سمعي</w:t>
+            </w:r>
+            <w:r>
+              <w:rPr>
+                <w:rStyle w:val="selectable-text1"/>
+                <w:rFonts w:hint="cs"/>
+                <w:sz w:val="28"/>
+                <w:szCs w:val="28"/>
+                <w:rtl/>
+              </w:rPr>
+              <w:t xml:space="preserve"> وما جعله فيما ا</w:t>
+            </w:r>
+            <w:r>
+              <w:rPr>
+                <w:rStyle w:val="selectable-text1"/>
+                <w:rFonts w:hint="cs"/>
+                <w:sz w:val="28"/>
+                <w:szCs w:val="28"/>
+                <w:rtl/>
+              </w:rPr>
+              <w:t>نطرب ..</w:t>
+            </w:r>
+          </w:p>
+        </w:tc>
+      </w:tr>
+      <w:tr>
+        <w:trPr>
+          <w:jc w:val="center"/>
+        </w:trPr>
+        <w:tc>
+          <w:tcPr>
+            <w:tcW w:w="1660" w:type="dxa"/>
+          </w:tcPr>
+          <w:p>
+            <w:pPr>
+              <w:pStyle w:val="selectable-text"/>
+              <w:bidi/>
+              <w:spacing w:beforeLines="60" w:before="144" w:beforeAutospacing="0" w:afterLines="60" w:after="144" w:afterAutospacing="0"/>
+              <w:jc w:val="both"/>
+              <w:rPr>
+                <w:rStyle w:val="selectable-text1"/>
+                <w:sz w:val="28"/>
+                <w:szCs w:val="28"/>
+                <w:rtl/>
+              </w:rPr>
+            </w:pPr>
+            <w:r>
+              <w:rPr>
+                <w:rStyle w:val="selectable-text1"/>
+                <w:rFonts w:hint="cs"/>
+                <w:sz w:val="28"/>
+                <w:szCs w:val="28"/>
+                <w:rtl/>
+              </w:rPr>
+              <w:lastRenderedPageBreak/>
+              <w:t>01/12/2023</w:t>
+            </w:r>
+          </w:p>
+        </w:tc>
+        <w:tc>
+          <w:tcPr>
+            <w:tcW w:w="2126" w:type="dxa"/>
+          </w:tcPr>
+          <w:p>
+            <w:pPr>
+              <w:pStyle w:val="selectable-text"/>
+              <w:bidi/>
+              <w:spacing w:beforeLines="60" w:before="144" w:beforeAutospacing="0" w:afterLines="60" w:after="144" w:afterAutospacing="0"/>
+              <w:jc w:val="both"/>
+              <w:rPr>
+                <w:rStyle w:val="selectable-text1"/>
+                <w:sz w:val="28"/>
+                <w:szCs w:val="28"/>
+                <w:rtl/>
+                <w:lang w:bidi="ar-EG"/>
+              </w:rPr>
+            </w:pPr>
+            <w:r>
+              <w:rPr>
+                <w:rStyle w:val="selectable-text1"/>
+                <w:rFonts w:hint="cs"/>
+                <w:sz w:val="28"/>
+                <w:szCs w:val="28"/>
+                <w:rtl/>
+                <w:lang w:bidi="ar-EG"/>
+              </w:rPr>
+              <w:t xml:space="preserve">الخاطب </w:t>
+            </w:r>
+            <w:r>
+              <w:rPr>
+                <w:rStyle w:val="selectable-text1"/>
+                <w:rFonts w:hint="cs"/>
+                <w:sz w:val="28"/>
+                <w:szCs w:val="28"/>
+                <w:rtl/>
+                <w:lang w:bidi="ar-EG"/>
+              </w:rPr>
+              <w:t>الظافر</w:t>
+            </w:r>
+          </w:p>
+        </w:tc>
+        <w:tc>
+          <w:tcPr>
+            <w:tcW w:w="5070" w:type="dxa"/>
+          </w:tcPr>
+          <w:p>
+            <w:pPr>
+              <w:pStyle w:val="selectable-text"/>
+              <w:bidi/>
+              <w:spacing w:beforeLines="60" w:before="144" w:beforeAutospacing="0" w:afterLines="60" w:after="144" w:afterAutospacing="0"/>
+              <w:jc w:val="both"/>
+              <w:rPr>
+                <w:rStyle w:val="selectable-text1"/>
+                <w:sz w:val="28"/>
+                <w:szCs w:val="28"/>
+                <w:rtl/>
+              </w:rPr>
+            </w:pPr>
+            <w:r>
+              <w:rPr>
+                <w:rStyle w:val="selectable-text1"/>
+                <w:rFonts w:hint="cs"/>
+                <w:sz w:val="28"/>
+                <w:szCs w:val="28"/>
+                <w:rtl/>
+              </w:rPr>
+              <w:t>تقدم خاطب لبنية مليحة أحبها حبا شديدا ..</w:t>
+            </w:r>
+          </w:p>
+          <w:p>
+            <w:pPr>
+              <w:pStyle w:val="selectable-text"/>
+              <w:bidi/>
+              <w:spacing w:beforeLines="60" w:before="144" w:beforeAutospacing="0" w:afterLines="60" w:after="144" w:afterAutospacing="0"/>
+              <w:jc w:val="both"/>
+              <w:rPr>
+                <w:rStyle w:val="selectable-text1"/>
+                <w:sz w:val="28"/>
+                <w:szCs w:val="28"/>
+                <w:rtl/>
+              </w:rPr>
+            </w:pPr>
+            <w:r>
+              <w:rPr>
+                <w:rStyle w:val="selectable-text1"/>
+                <w:rFonts w:hint="cs"/>
+                <w:sz w:val="28"/>
+                <w:szCs w:val="28"/>
+                <w:rtl/>
+              </w:rPr>
+              <w:t>قالوا أرأيت وجهها ..</w:t>
+            </w:r>
+            <w:r>
+              <w:rPr>
+                <w:rStyle w:val="selectable-text1"/>
+                <w:rFonts w:hint="cs"/>
+                <w:sz w:val="28"/>
+                <w:szCs w:val="28"/>
+                <w:rtl/>
+              </w:rPr>
+              <w:t xml:space="preserve"> قال كلامها قولا سديدا ..</w:t>
+            </w:r>
+          </w:p>
+          <w:p>
+            <w:pPr>
+              <w:pStyle w:val="selectable-text"/>
+              <w:bidi/>
+              <w:spacing w:beforeLines="60" w:before="144" w:beforeAutospacing="0" w:afterLines="60" w:after="144" w:afterAutospacing="0"/>
+              <w:jc w:val="both"/>
+              <w:rPr>
+                <w:rStyle w:val="selectable-text1"/>
+                <w:sz w:val="28"/>
+                <w:szCs w:val="28"/>
+                <w:rtl/>
+              </w:rPr>
+            </w:pPr>
+            <w:r>
+              <w:rPr>
+                <w:rStyle w:val="selectable-text1"/>
+                <w:rFonts w:hint="cs"/>
+                <w:sz w:val="28"/>
+                <w:szCs w:val="28"/>
+                <w:rtl/>
+              </w:rPr>
+              <w:t>قالو</w:t>
+            </w:r>
+            <w:r>
+              <w:rPr>
+                <w:rStyle w:val="selectable-text1"/>
+                <w:rFonts w:hint="cs"/>
+                <w:sz w:val="28"/>
+                <w:szCs w:val="28"/>
+                <w:rtl/>
+              </w:rPr>
+              <w:t>ا</w:t>
+            </w:r>
+            <w:r>
+              <w:rPr>
+                <w:rStyle w:val="selectable-text1"/>
+                <w:rFonts w:hint="cs"/>
+                <w:sz w:val="28"/>
+                <w:szCs w:val="28"/>
+                <w:rtl/>
+              </w:rPr>
+              <w:t xml:space="preserve"> وكيف جمالها .. قال </w:t>
+            </w:r>
+            <w:r>
+              <w:rPr>
+                <w:rStyle w:val="selectable-text1"/>
+                <w:rFonts w:hint="cs"/>
+                <w:sz w:val="28"/>
+                <w:szCs w:val="28"/>
+                <w:rtl/>
+              </w:rPr>
+              <w:t>رأيت فيها قلبا</w:t>
+            </w:r>
+            <w:r>
+              <w:rPr>
+                <w:rStyle w:val="selectable-text1"/>
+                <w:rFonts w:hint="cs"/>
+                <w:sz w:val="28"/>
+                <w:szCs w:val="28"/>
+                <w:rtl/>
+              </w:rPr>
+              <w:t xml:space="preserve"> فريدا..</w:t>
+            </w:r>
+          </w:p>
+          <w:p>
+            <w:pPr>
+              <w:pStyle w:val="selectable-text"/>
+              <w:bidi/>
+              <w:spacing w:beforeLines="60" w:before="144" w:beforeAutospacing="0" w:afterLines="60" w:after="144" w:afterAutospacing="0"/>
+              <w:jc w:val="both"/>
+              <w:rPr>
+                <w:rStyle w:val="selectable-text1"/>
+                <w:sz w:val="28"/>
+                <w:szCs w:val="28"/>
+                <w:rtl/>
+              </w:rPr>
+            </w:pPr>
+            <w:r>
+              <w:rPr>
+                <w:rStyle w:val="selectable-text1"/>
+                <w:rFonts w:hint="cs"/>
+                <w:sz w:val="28"/>
+                <w:szCs w:val="28"/>
+                <w:rtl/>
+              </w:rPr>
+              <w:t>قالو</w:t>
+            </w:r>
+            <w:r>
+              <w:rPr>
+                <w:rStyle w:val="selectable-text1"/>
+                <w:rFonts w:hint="cs"/>
+                <w:sz w:val="28"/>
+                <w:szCs w:val="28"/>
+                <w:rtl/>
+              </w:rPr>
+              <w:t>ا</w:t>
+            </w:r>
+            <w:r>
+              <w:rPr>
+                <w:rStyle w:val="selectable-text1"/>
+                <w:rFonts w:hint="cs"/>
+                <w:sz w:val="28"/>
+                <w:szCs w:val="28"/>
+                <w:rtl/>
+              </w:rPr>
+              <w:t xml:space="preserve"> وما هو نسبها .. قال </w:t>
+            </w:r>
+            <w:r>
+              <w:rPr>
+                <w:rStyle w:val="selectable-text1"/>
+                <w:rFonts w:hint="cs"/>
+                <w:sz w:val="28"/>
+                <w:szCs w:val="28"/>
+                <w:rtl/>
+              </w:rPr>
+              <w:t xml:space="preserve">أميرة ولديها شرفا </w:t>
+            </w:r>
+            <w:r>
+              <w:rPr>
+                <w:rStyle w:val="selectable-text1"/>
+                <w:rFonts w:hint="cs"/>
+                <w:sz w:val="28"/>
+                <w:szCs w:val="28"/>
+                <w:rtl/>
+              </w:rPr>
+              <w:t>مجيدا ..</w:t>
+            </w:r>
+          </w:p>
+          <w:p>
+            <w:pPr>
+              <w:pStyle w:val="selectable-text"/>
+              <w:bidi/>
+              <w:spacing w:beforeLines="60" w:before="144" w:beforeAutospacing="0" w:afterLines="60" w:after="144" w:afterAutospacing="0"/>
+              <w:jc w:val="both"/>
+              <w:rPr>
+                <w:rStyle w:val="selectable-text1"/>
+                <w:sz w:val="28"/>
+                <w:szCs w:val="28"/>
+                <w:rtl/>
+              </w:rPr>
+            </w:pPr>
+            <w:r>
+              <w:rPr>
+                <w:rStyle w:val="selectable-text1"/>
+                <w:rFonts w:hint="cs"/>
+                <w:sz w:val="28"/>
+                <w:szCs w:val="28"/>
+                <w:rtl/>
+              </w:rPr>
+              <w:t xml:space="preserve">قالوا وماذا عن مالها .. قال عفيفة تملك </w:t>
+            </w:r>
+            <w:r>
+              <w:rPr>
+                <w:rStyle w:val="selectable-text1"/>
+                <w:rFonts w:hint="cs"/>
+                <w:sz w:val="28"/>
+                <w:szCs w:val="28"/>
+                <w:rtl/>
+              </w:rPr>
+              <w:t>عقلاً رشيدا ..</w:t>
+            </w:r>
+            <w:r>
+              <w:rPr>
+                <w:rStyle w:val="selectable-text1"/>
+                <w:rFonts w:hint="cs"/>
+                <w:sz w:val="28"/>
+                <w:szCs w:val="28"/>
+                <w:rtl/>
+              </w:rPr>
+              <w:t xml:space="preserve"> </w:t>
+            </w:r>
+          </w:p>
+          <w:p>
+            <w:pPr>
+              <w:pStyle w:val="selectable-text"/>
+              <w:bidi/>
+              <w:spacing w:beforeLines="60" w:before="144" w:beforeAutospacing="0" w:afterLines="60" w:after="144" w:afterAutospacing="0"/>
+              <w:jc w:val="both"/>
+              <w:rPr>
+                <w:rStyle w:val="selectable-text1"/>
+                <w:sz w:val="28"/>
+                <w:szCs w:val="28"/>
+                <w:lang w:bidi="ar-EG"/>
+              </w:rPr>
+            </w:pPr>
+            <w:r>
+              <w:rPr>
+                <w:rStyle w:val="selectable-text1"/>
+                <w:rFonts w:hint="cs"/>
+                <w:sz w:val="28"/>
+                <w:szCs w:val="28"/>
+                <w:rtl/>
+              </w:rPr>
+              <w:t>قالوا</w:t>
+            </w:r>
+            <w:bookmarkStart w:id="2" w:name="_GoBack"/>
+            <w:bookmarkEnd w:id="2"/>
+            <w:r>
+              <w:rPr>
+                <w:rStyle w:val="selectable-text1"/>
+                <w:rFonts w:hint="cs"/>
+                <w:sz w:val="28"/>
+                <w:szCs w:val="28"/>
+                <w:rtl/>
+              </w:rPr>
+              <w:t xml:space="preserve"> وعلام خطبتها .. قال دينها خلقا حميدا ..</w:t>
+            </w:r>
+          </w:p>
+        </w:tc>
+      </w:tr>
+      <w:tr>
+        <w:trPr>
+          <w:jc w:val="center"/>
+        </w:trPr>
+        <w:tc>
+          <w:tcPr>
+            <w:tcW w:w="1660" w:type="dxa"/>
+          </w:tcPr>
+          <w:p>
+            <w:pPr>
+              <w:pStyle w:val="selectable-text"/>
+              <w:bidi/>
+              <w:spacing w:beforeLines="60" w:before="144" w:beforeAutospacing="0" w:afterLines="60" w:after="144" w:afterAutospacing="0"/>
+              <w:jc w:val="both"/>
+              <w:rPr>
+                <w:rStyle w:val="selectable-text1"/>
+                <w:rFonts w:hint="cs"/>
+                <w:sz w:val="28"/>
+                <w:szCs w:val="28"/>
+                <w:rtl/>
+              </w:rPr>
+            </w:pPr>
+            <w:r>
+              <w:rPr>
+                <w:rStyle w:val="selectable-text1"/>
+                <w:sz w:val="28"/>
+                <w:szCs w:val="28"/>
+              </w:rPr>
+              <w:t>02/12/2023</w:t>
+            </w:r>
+          </w:p>
+        </w:tc>
+        <w:tc>
+          <w:tcPr>
+            <w:tcW w:w="2126" w:type="dxa"/>
+          </w:tcPr>
+          <w:p>
+            <w:pPr>
+              <w:pStyle w:val="selectable-text"/>
+              <w:bidi/>
+              <w:spacing w:beforeLines="60" w:before="144" w:beforeAutospacing="0" w:afterLines="60" w:after="144" w:afterAutospacing="0"/>
+              <w:jc w:val="both"/>
+              <w:rPr>
+                <w:rStyle w:val="selectable-text1"/>
+                <w:rFonts w:hint="cs"/>
+                <w:sz w:val="28"/>
+                <w:szCs w:val="28"/>
+                <w:rtl/>
+                <w:lang w:bidi="ar-EG"/>
+              </w:rPr>
+            </w:pPr>
+            <w:r>
+              <w:rPr>
+                <w:rStyle w:val="selectable-text1"/>
+                <w:rFonts w:hint="cs"/>
+                <w:sz w:val="28"/>
+                <w:szCs w:val="28"/>
+                <w:rtl/>
+                <w:lang w:bidi="ar-EG"/>
+              </w:rPr>
+              <w:t>بدي أشكيلك</w:t>
+            </w:r>
+          </w:p>
+        </w:tc>
+        <w:tc>
+          <w:tcPr>
+            <w:tcW w:w="5070" w:type="dxa"/>
+          </w:tcPr>
+          <w:p>
+            <w:pPr>
+              <w:pStyle w:val="selectable-text"/>
+              <w:bidi/>
+              <w:spacing w:beforeLines="60" w:before="144" w:beforeAutospacing="0" w:afterLines="60" w:after="144" w:afterAutospacing="0"/>
+              <w:jc w:val="both"/>
+              <w:rPr>
+                <w:rStyle w:val="selectable-text1"/>
+                <w:rFonts w:hint="cs"/>
+                <w:sz w:val="28"/>
+                <w:szCs w:val="28"/>
+                <w:rtl/>
+              </w:rPr>
+            </w:pPr>
+            <w:hyperlink r:id="rId8" w:history="1">
+              <w:r>
+                <w:rPr>
+                  <w:rStyle w:val="Hyperlink"/>
+                  <w:rFonts w:hint="cs"/>
+                  <w:sz w:val="28"/>
+                  <w:szCs w:val="28"/>
+                  <w:rtl/>
+                </w:rPr>
+                <w:t>بد</w:t>
+              </w:r>
+              <w:r>
+                <w:rPr>
+                  <w:rStyle w:val="Hyperlink"/>
+                  <w:rFonts w:hint="cs"/>
+                  <w:sz w:val="28"/>
+                  <w:szCs w:val="28"/>
+                  <w:rtl/>
+                </w:rPr>
+                <w:t>ي</w:t>
+              </w:r>
+              <w:r>
+                <w:rPr>
+                  <w:rStyle w:val="Hyperlink"/>
+                  <w:rFonts w:hint="cs"/>
+                  <w:sz w:val="28"/>
+                  <w:szCs w:val="28"/>
+                  <w:rtl/>
+                </w:rPr>
+                <w:t xml:space="preserve"> أشكيلك</w:t>
+              </w:r>
+            </w:hyperlink>
           </w:p>
         </w:tc>
       </w:tr>
@@ -1275,31 +3231,7 @@
             <w:szCs w:val="28"/>
             <w:rtl/>
           </w:rPr>
-          <w:t>الذهاب ل</w:t>
-        </w:r>
-        <w:r>
-          <w:rPr>
-            <w:rStyle w:val="Hyperlink"/>
-            <w:rFonts w:hint="cs"/>
-            <w:b/>
-            <w:bCs/>
-            <w:sz w:val="28"/>
-            <w:szCs w:val="28"/>
-            <w:rtl/>
-          </w:rPr>
-          <w:t>أ</w:t>
-        </w:r>
-        <w:r>
-          <w:rPr>
-            <w:rStyle w:val="Hyperlink"/>
-            <w:rFonts w:hint="cs"/>
-            <w:b/>
-            <w:bCs/>
-            <w:sz w:val="28"/>
-            <w:szCs w:val="28"/>
-            <w:rtl/>
-          </w:rPr>
-          <w:t>على الصفحة</w:t>
+          <w:t>الذهاب لأعلى الصفحة</w:t>
         </w:r>
       </w:hyperlink>
     </w:p>
@@ -1371,7 +3303,7 @@
       </w:pPr>
     </w:p>
     <w:sectPr>
-      <w:headerReference w:type="default" r:id="rId8"/>
+      <w:headerReference w:type="default" r:id="rId9"/>
       <w:pgSz w:w="12240" w:h="15840"/>
       <w:pgMar w:top="1440" w:right="1800" w:bottom="1440" w:left="1800" w:header="708" w:footer="708" w:gutter="0"/>
       <w:cols w:space="708"/>

</xml_diff>

<commit_message>
add new alwadeh fatoora for construction
</commit_message>
<xml_diff>
--- a/خواطر/الديوان_العالي_لبنت_الهلالي.docx
+++ b/خواطر/الديوان_العالي_لبنت_الهلالي.docx
@@ -8,9 +8,7 @@
         <w:jc w:val="center"/>
       </w:pPr>
       <w:bookmarkStart w:id="0" w:name="document_top"/>
-      <w:bookmarkStart w:id="1" w:name="_GoBack"/>
       <w:bookmarkEnd w:id="0"/>
-      <w:bookmarkEnd w:id="1"/>
     </w:p>
     <w:tbl>
       <w:tblPr>
@@ -18,12 +16,13 @@
         <w:bidiVisual/>
         <w:tblW w:w="0" w:type="auto"/>
         <w:jc w:val="center"/>
+        <w:tblLayout w:type="fixed"/>
         <w:tblLook w:val="04A0" w:firstRow="1" w:lastRow="0" w:firstColumn="1" w:lastColumn="0" w:noHBand="0" w:noVBand="1"/>
       </w:tblPr>
       <w:tblGrid>
-        <w:gridCol w:w="1802"/>
-        <w:gridCol w:w="1843"/>
-        <w:gridCol w:w="5211"/>
+        <w:gridCol w:w="1660"/>
+        <w:gridCol w:w="2126"/>
+        <w:gridCol w:w="5070"/>
       </w:tblGrid>
       <w:tr>
         <w:trPr>
@@ -48,30 +47,26 @@
               <w:jc w:val="center"/>
               <w:rPr>
                 <w:rStyle w:val="selectable-text1"/>
-                <w:sz w:val="28"/>
-                <w:szCs w:val="28"/>
-                <w:rtl/>
-              </w:rPr>
-            </w:pPr>
-            <w:r>
-              <w:rPr>
                 <w:rFonts w:asciiTheme="majorBidi" w:hAnsiTheme="majorBidi" w:cstheme="majorBidi"/>
+                <w:b/>
+                <w:bCs/>
                 <w:sz w:val="48"/>
                 <w:szCs w:val="48"/>
                 <w:rtl/>
                 <w:lang w:bidi="ar-EG"/>
               </w:rPr>
-              <w:t>الديوان العالي لبنت الهلالي</w:t>
-            </w:r>
-            <w:r>
-              <w:rPr>
-                <w:rFonts w:asciiTheme="majorBidi" w:hAnsiTheme="majorBidi" w:cs="Times New Roman"/>
+            </w:pPr>
+            <w:r>
+              <w:rPr>
+                <w:rFonts w:asciiTheme="majorBidi" w:hAnsiTheme="majorBidi" w:cstheme="majorBidi"/>
+                <w:b/>
+                <w:bCs/>
                 <w:sz w:val="48"/>
                 <w:szCs w:val="48"/>
                 <w:rtl/>
                 <w:lang w:bidi="ar-EG"/>
               </w:rPr>
-              <w:t xml:space="preserve"> </w:t>
+              <w:t>الديوان العالي لبنت الهلالي</w:t>
             </w:r>
           </w:p>
         </w:tc>
@@ -82,7 +77,7 @@
         </w:trPr>
         <w:tc>
           <w:tcPr>
-            <w:tcW w:w="1802" w:type="dxa"/>
+            <w:tcW w:w="1660" w:type="dxa"/>
             <w:tcBorders>
               <w:top w:val="single" w:sz="4" w:space="0" w:color="auto"/>
             </w:tcBorders>
@@ -119,7 +114,7 @@
         </w:tc>
         <w:tc>
           <w:tcPr>
-            <w:tcW w:w="1843" w:type="dxa"/>
+            <w:tcW w:w="2126" w:type="dxa"/>
             <w:tcBorders>
               <w:top w:val="single" w:sz="4" w:space="0" w:color="auto"/>
             </w:tcBorders>
@@ -157,7 +152,7 @@
         </w:tc>
         <w:tc>
           <w:tcPr>
-            <w:tcW w:w="5211" w:type="dxa"/>
+            <w:tcW w:w="5070" w:type="dxa"/>
             <w:tcBorders>
               <w:top w:val="single" w:sz="4" w:space="0" w:color="auto"/>
             </w:tcBorders>
@@ -177,8 +172,8 @@
                 <w:rtl/>
               </w:rPr>
             </w:pPr>
-            <w:bookmarkStart w:id="2" w:name="_top"/>
-            <w:bookmarkEnd w:id="2"/>
+            <w:bookmarkStart w:id="1" w:name="_top"/>
+            <w:bookmarkEnd w:id="1"/>
             <w:r>
               <w:rPr>
                 <w:rStyle w:val="selectable-text1"/>
@@ -200,7 +195,7 @@
         </w:trPr>
         <w:tc>
           <w:tcPr>
-            <w:tcW w:w="1802" w:type="dxa"/>
+            <w:tcW w:w="1660" w:type="dxa"/>
           </w:tcPr>
           <w:p>
             <w:pPr>
@@ -249,7 +244,7 @@
         </w:tc>
         <w:tc>
           <w:tcPr>
-            <w:tcW w:w="1843" w:type="dxa"/>
+            <w:tcW w:w="2126" w:type="dxa"/>
           </w:tcPr>
           <w:p>
             <w:pPr>
@@ -279,7 +274,7 @@
         </w:tc>
         <w:tc>
           <w:tcPr>
-            <w:tcW w:w="5211" w:type="dxa"/>
+            <w:tcW w:w="5070" w:type="dxa"/>
           </w:tcPr>
           <w:p>
             <w:pPr>
@@ -302,7 +297,7 @@
                 <w:rtl/>
               </w:rPr>
               <w:drawing>
-                <wp:anchor distT="0" distB="0" distL="114300" distR="114300" simplePos="0" relativeHeight="251659264" behindDoc="1" locked="0" layoutInCell="1" allowOverlap="1" wp14:anchorId="17BF7039" wp14:editId="2640F30E">
+                <wp:anchor distT="0" distB="0" distL="114300" distR="114300" simplePos="0" relativeHeight="251659264" behindDoc="1" locked="0" layoutInCell="1" allowOverlap="1" wp14:anchorId="29D2E259" wp14:editId="1A423472">
                   <wp:simplePos x="0" y="0"/>
                   <wp:positionH relativeFrom="column">
                     <wp:posOffset>62230</wp:posOffset>
@@ -529,7 +524,7 @@
         </w:trPr>
         <w:tc>
           <w:tcPr>
-            <w:tcW w:w="1802" w:type="dxa"/>
+            <w:tcW w:w="1660" w:type="dxa"/>
           </w:tcPr>
           <w:p>
             <w:pPr>
@@ -558,7 +553,7 @@
         </w:tc>
         <w:tc>
           <w:tcPr>
-            <w:tcW w:w="1843" w:type="dxa"/>
+            <w:tcW w:w="2126" w:type="dxa"/>
           </w:tcPr>
           <w:p>
             <w:pPr>
@@ -588,7 +583,7 @@
         </w:tc>
         <w:tc>
           <w:tcPr>
-            <w:tcW w:w="5211" w:type="dxa"/>
+            <w:tcW w:w="5070" w:type="dxa"/>
           </w:tcPr>
           <w:p>
             <w:pPr>
@@ -723,7 +718,7 @@
         </w:trPr>
         <w:tc>
           <w:tcPr>
-            <w:tcW w:w="1802" w:type="dxa"/>
+            <w:tcW w:w="1660" w:type="dxa"/>
           </w:tcPr>
           <w:p>
             <w:pPr>
@@ -752,7 +747,7 @@
         </w:tc>
         <w:tc>
           <w:tcPr>
-            <w:tcW w:w="1843" w:type="dxa"/>
+            <w:tcW w:w="2126" w:type="dxa"/>
           </w:tcPr>
           <w:p>
             <w:pPr>
@@ -781,7 +776,7 @@
         </w:tc>
         <w:tc>
           <w:tcPr>
-            <w:tcW w:w="5211" w:type="dxa"/>
+            <w:tcW w:w="5070" w:type="dxa"/>
           </w:tcPr>
           <w:p>
             <w:pPr>
@@ -1044,7 +1039,7 @@
         </w:trPr>
         <w:tc>
           <w:tcPr>
-            <w:tcW w:w="1802" w:type="dxa"/>
+            <w:tcW w:w="1660" w:type="dxa"/>
           </w:tcPr>
           <w:p>
             <w:pPr>
@@ -1073,7 +1068,7 @@
         </w:tc>
         <w:tc>
           <w:tcPr>
-            <w:tcW w:w="1843" w:type="dxa"/>
+            <w:tcW w:w="2126" w:type="dxa"/>
           </w:tcPr>
           <w:p>
             <w:pPr>
@@ -1102,7 +1097,7 @@
         </w:tc>
         <w:tc>
           <w:tcPr>
-            <w:tcW w:w="5211" w:type="dxa"/>
+            <w:tcW w:w="5070" w:type="dxa"/>
           </w:tcPr>
           <w:p>
             <w:pPr>
@@ -1240,6 +1235,2799 @@
                 <w:rtl/>
               </w:rPr>
               <w:t>فشوقي شاعر وشوق قلبي إليكي شوق قلب باكي ..</w:t>
+            </w:r>
+          </w:p>
+        </w:tc>
+      </w:tr>
+      <w:tr>
+        <w:trPr>
+          <w:jc w:val="center"/>
+        </w:trPr>
+        <w:tc>
+          <w:tcPr>
+            <w:tcW w:w="1660" w:type="dxa"/>
+          </w:tcPr>
+          <w:p>
+            <w:pPr>
+              <w:pStyle w:val="selectable-text"/>
+              <w:bidi/>
+              <w:spacing w:beforeLines="60" w:before="144" w:beforeAutospacing="0" w:afterLines="60" w:after="144" w:afterAutospacing="0"/>
+              <w:jc w:val="both"/>
+              <w:rPr>
+                <w:rStyle w:val="selectable-text1"/>
+                <w:sz w:val="28"/>
+                <w:szCs w:val="28"/>
+                <w:rtl/>
+              </w:rPr>
+            </w:pPr>
+            <w:r>
+              <w:rPr>
+                <w:rStyle w:val="selectable-text1"/>
+                <w:rFonts w:hint="cs"/>
+                <w:sz w:val="28"/>
+                <w:szCs w:val="28"/>
+                <w:rtl/>
+              </w:rPr>
+              <w:t>25/11/2023</w:t>
+            </w:r>
+          </w:p>
+        </w:tc>
+        <w:tc>
+          <w:tcPr>
+            <w:tcW w:w="2126" w:type="dxa"/>
+          </w:tcPr>
+          <w:p>
+            <w:pPr>
+              <w:pStyle w:val="selectable-text"/>
+              <w:bidi/>
+              <w:spacing w:beforeLines="60" w:before="144" w:beforeAutospacing="0" w:afterLines="60" w:after="144" w:afterAutospacing="0"/>
+              <w:jc w:val="both"/>
+              <w:rPr>
+                <w:rStyle w:val="selectable-text1"/>
+                <w:sz w:val="28"/>
+                <w:szCs w:val="28"/>
+                <w:rtl/>
+              </w:rPr>
+            </w:pPr>
+            <w:r>
+              <w:rPr>
+                <w:rStyle w:val="selectable-text1"/>
+                <w:rFonts w:hint="cs"/>
+                <w:sz w:val="28"/>
+                <w:szCs w:val="28"/>
+                <w:rtl/>
+              </w:rPr>
+              <w:t xml:space="preserve">كلمة </w:t>
+            </w:r>
+            <w:r>
+              <w:rPr>
+                <w:rStyle w:val="selectable-text1"/>
+                <w:rFonts w:hint="cs"/>
+                <w:sz w:val="28"/>
+                <w:szCs w:val="28"/>
+                <w:rtl/>
+              </w:rPr>
+              <w:t>ال</w:t>
+            </w:r>
+            <w:r>
+              <w:rPr>
+                <w:rStyle w:val="selectable-text1"/>
+                <w:rFonts w:hint="cs"/>
+                <w:sz w:val="28"/>
+                <w:szCs w:val="28"/>
+                <w:rtl/>
+              </w:rPr>
+              <w:t>حق</w:t>
+            </w:r>
+          </w:p>
+        </w:tc>
+        <w:tc>
+          <w:tcPr>
+            <w:tcW w:w="5070" w:type="dxa"/>
+          </w:tcPr>
+          <w:p>
+            <w:pPr>
+              <w:pStyle w:val="selectable-text"/>
+              <w:bidi/>
+              <w:spacing w:beforeLines="60" w:before="144" w:beforeAutospacing="0" w:afterLines="60" w:after="144" w:afterAutospacing="0"/>
+              <w:jc w:val="both"/>
+              <w:rPr>
+                <w:rStyle w:val="selectable-text1"/>
+                <w:sz w:val="28"/>
+                <w:szCs w:val="28"/>
+                <w:rtl/>
+              </w:rPr>
+            </w:pPr>
+            <w:r>
+              <w:rPr>
+                <w:rStyle w:val="selectable-text1"/>
+                <w:rFonts w:hint="cs"/>
+                <w:sz w:val="28"/>
+                <w:szCs w:val="28"/>
+                <w:rtl/>
+              </w:rPr>
+              <w:t>الحق أحق أن يتبع مهما جرت الأمور ..</w:t>
+            </w:r>
+          </w:p>
+          <w:p>
+            <w:pPr>
+              <w:pStyle w:val="selectable-text"/>
+              <w:bidi/>
+              <w:spacing w:beforeLines="60" w:before="144" w:beforeAutospacing="0" w:afterLines="60" w:after="144" w:afterAutospacing="0"/>
+              <w:jc w:val="both"/>
+              <w:rPr>
+                <w:rStyle w:val="selectable-text1"/>
+                <w:sz w:val="28"/>
+                <w:szCs w:val="28"/>
+                <w:rtl/>
+              </w:rPr>
+            </w:pPr>
+            <w:r>
+              <w:rPr>
+                <w:rStyle w:val="selectable-text1"/>
+                <w:rFonts w:hint="cs"/>
+                <w:sz w:val="28"/>
+                <w:szCs w:val="28"/>
+                <w:rtl/>
+              </w:rPr>
+              <w:lastRenderedPageBreak/>
+              <w:t>ولو قاله كافر مات على كفر وجور ..</w:t>
+            </w:r>
+          </w:p>
+          <w:p>
+            <w:pPr>
+              <w:pStyle w:val="selectable-text"/>
+              <w:bidi/>
+              <w:spacing w:beforeLines="60" w:before="144" w:beforeAutospacing="0" w:afterLines="60" w:after="144" w:afterAutospacing="0"/>
+              <w:jc w:val="both"/>
+              <w:rPr>
+                <w:rStyle w:val="selectable-text1"/>
+                <w:sz w:val="28"/>
+                <w:szCs w:val="28"/>
+                <w:rtl/>
+              </w:rPr>
+            </w:pPr>
+            <w:r>
+              <w:rPr>
+                <w:rStyle w:val="selectable-text1"/>
+                <w:rFonts w:hint="cs"/>
+                <w:sz w:val="28"/>
+                <w:szCs w:val="28"/>
+                <w:rtl/>
+              </w:rPr>
+              <w:t>ويا صاحب الذنب أبشر بالهدى والسرور ..</w:t>
+            </w:r>
+          </w:p>
+          <w:p>
+            <w:pPr>
+              <w:pStyle w:val="selectable-text"/>
+              <w:bidi/>
+              <w:spacing w:beforeLines="60" w:before="144" w:beforeAutospacing="0" w:afterLines="60" w:after="144" w:afterAutospacing="0"/>
+              <w:jc w:val="both"/>
+              <w:rPr>
+                <w:rStyle w:val="selectable-text1"/>
+                <w:sz w:val="28"/>
+                <w:szCs w:val="28"/>
+                <w:rtl/>
+              </w:rPr>
+            </w:pPr>
+            <w:r>
+              <w:rPr>
+                <w:rStyle w:val="selectable-text1"/>
+                <w:rFonts w:hint="cs"/>
+                <w:sz w:val="28"/>
+                <w:szCs w:val="28"/>
+                <w:rtl/>
+              </w:rPr>
+              <w:t>إن عدت للحق وأسلمت له ولو كنت مغرور ..</w:t>
+            </w:r>
+          </w:p>
+          <w:p>
+            <w:pPr>
+              <w:pStyle w:val="selectable-text"/>
+              <w:bidi/>
+              <w:spacing w:beforeLines="60" w:before="144" w:beforeAutospacing="0" w:afterLines="60" w:after="144" w:afterAutospacing="0"/>
+              <w:jc w:val="both"/>
+              <w:rPr>
+                <w:rStyle w:val="selectable-text1"/>
+                <w:sz w:val="28"/>
+                <w:szCs w:val="28"/>
+                <w:rtl/>
+              </w:rPr>
+            </w:pPr>
+            <w:r>
+              <w:rPr>
+                <w:rStyle w:val="selectable-text1"/>
+                <w:rFonts w:hint="cs"/>
+                <w:sz w:val="28"/>
+                <w:szCs w:val="28"/>
+                <w:rtl/>
+              </w:rPr>
+              <w:t xml:space="preserve">فما الحق إلا اسم </w:t>
+            </w:r>
+            <w:r>
+              <w:rPr>
+                <w:rStyle w:val="selectable-text1"/>
+                <w:rFonts w:hint="cs"/>
+                <w:sz w:val="28"/>
+                <w:szCs w:val="28"/>
+                <w:rtl/>
+              </w:rPr>
+              <w:t>من أسماء</w:t>
+            </w:r>
+            <w:r>
+              <w:rPr>
+                <w:rStyle w:val="selectable-text1"/>
+                <w:rFonts w:hint="cs"/>
+                <w:sz w:val="28"/>
+                <w:szCs w:val="28"/>
+                <w:rtl/>
+              </w:rPr>
+              <w:t xml:space="preserve"> العزيز الغفور ..</w:t>
+            </w:r>
+          </w:p>
+        </w:tc>
+      </w:tr>
+      <w:tr>
+        <w:trPr>
+          <w:jc w:val="center"/>
+        </w:trPr>
+        <w:tc>
+          <w:tcPr>
+            <w:tcW w:w="1660" w:type="dxa"/>
+          </w:tcPr>
+          <w:p>
+            <w:pPr>
+              <w:pStyle w:val="selectable-text"/>
+              <w:bidi/>
+              <w:spacing w:beforeLines="60" w:before="144" w:beforeAutospacing="0" w:afterLines="60" w:after="144" w:afterAutospacing="0"/>
+              <w:jc w:val="both"/>
+              <w:rPr>
+                <w:rStyle w:val="selectable-text1"/>
+                <w:sz w:val="28"/>
+                <w:szCs w:val="28"/>
+                <w:rtl/>
+              </w:rPr>
+            </w:pPr>
+            <w:r>
+              <w:rPr>
+                <w:rStyle w:val="selectable-text1"/>
+                <w:rFonts w:hint="cs"/>
+                <w:sz w:val="28"/>
+                <w:szCs w:val="28"/>
+                <w:rtl/>
+              </w:rPr>
+              <w:lastRenderedPageBreak/>
+              <w:t>25/11/2023</w:t>
+            </w:r>
+          </w:p>
+        </w:tc>
+        <w:tc>
+          <w:tcPr>
+            <w:tcW w:w="2126" w:type="dxa"/>
+          </w:tcPr>
+          <w:p>
+            <w:pPr>
+              <w:pStyle w:val="selectable-text"/>
+              <w:bidi/>
+              <w:spacing w:beforeLines="60" w:before="144" w:beforeAutospacing="0" w:afterLines="60" w:after="144" w:afterAutospacing="0"/>
+              <w:jc w:val="both"/>
+              <w:rPr>
+                <w:rStyle w:val="selectable-text1"/>
+                <w:sz w:val="28"/>
+                <w:szCs w:val="28"/>
+                <w:rtl/>
+              </w:rPr>
+            </w:pPr>
+            <w:r>
+              <w:rPr>
+                <w:rStyle w:val="selectable-text1"/>
+                <w:rFonts w:hint="cs"/>
+                <w:sz w:val="28"/>
+                <w:szCs w:val="28"/>
+                <w:rtl/>
+              </w:rPr>
+              <w:t>رسالة من تحت القبر</w:t>
+            </w:r>
+          </w:p>
+        </w:tc>
+        <w:tc>
+          <w:tcPr>
+            <w:tcW w:w="5070" w:type="dxa"/>
+          </w:tcPr>
+          <w:p>
+            <w:pPr>
+              <w:pStyle w:val="selectable-text"/>
+              <w:bidi/>
+              <w:spacing w:beforeLines="60" w:before="144" w:beforeAutospacing="0" w:afterLines="60" w:after="144" w:afterAutospacing="0"/>
+              <w:jc w:val="both"/>
+              <w:rPr>
+                <w:rStyle w:val="selectable-text1"/>
+                <w:sz w:val="28"/>
+                <w:szCs w:val="28"/>
+                <w:rtl/>
+              </w:rPr>
+            </w:pPr>
+            <w:r>
+              <w:rPr>
+                <w:rStyle w:val="selectable-text1"/>
+                <w:rFonts w:hint="cs"/>
+                <w:sz w:val="28"/>
+                <w:szCs w:val="28"/>
+                <w:rtl/>
+              </w:rPr>
+              <w:t>جائني للقبر خاطب لديه قصة يحكيها ..</w:t>
+            </w:r>
+          </w:p>
+          <w:p>
+            <w:pPr>
+              <w:pStyle w:val="selectable-text"/>
+              <w:bidi/>
+              <w:spacing w:beforeLines="60" w:before="144" w:beforeAutospacing="0" w:afterLines="60" w:after="144" w:afterAutospacing="0"/>
+              <w:jc w:val="both"/>
+              <w:rPr>
+                <w:rStyle w:val="selectable-text1"/>
+                <w:sz w:val="28"/>
+                <w:szCs w:val="28"/>
+                <w:rtl/>
+              </w:rPr>
+            </w:pPr>
+            <w:r>
+              <w:rPr>
+                <w:rStyle w:val="selectable-text1"/>
+                <w:rFonts w:hint="cs"/>
+                <w:sz w:val="28"/>
+                <w:szCs w:val="28"/>
+                <w:rtl/>
+              </w:rPr>
+              <w:t>يقول حلمت بها تقولها لي ولم تقوليها ..</w:t>
+            </w:r>
+          </w:p>
+          <w:p>
+            <w:pPr>
+              <w:pStyle w:val="selectable-text"/>
+              <w:bidi/>
+              <w:spacing w:beforeLines="60" w:before="144" w:beforeAutospacing="0" w:afterLines="60" w:after="144" w:afterAutospacing="0"/>
+              <w:jc w:val="both"/>
+              <w:rPr>
+                <w:rStyle w:val="selectable-text1"/>
+                <w:sz w:val="28"/>
+                <w:szCs w:val="28"/>
+                <w:rtl/>
+              </w:rPr>
+            </w:pPr>
+            <w:r>
+              <w:rPr>
+                <w:rStyle w:val="selectable-text1"/>
+                <w:rFonts w:hint="cs"/>
+                <w:sz w:val="28"/>
+                <w:szCs w:val="28"/>
+                <w:rtl/>
+              </w:rPr>
+              <w:t>أحسنت صنعا لما فعلتي بأن حبستيها ..</w:t>
+            </w:r>
+          </w:p>
+          <w:p>
+            <w:pPr>
+              <w:pStyle w:val="selectable-text"/>
+              <w:bidi/>
+              <w:spacing w:beforeLines="60" w:before="144" w:beforeAutospacing="0" w:afterLines="60" w:after="144" w:afterAutospacing="0"/>
+              <w:jc w:val="both"/>
+              <w:rPr>
+                <w:rStyle w:val="selectable-text1"/>
+                <w:sz w:val="28"/>
+                <w:szCs w:val="28"/>
+                <w:rtl/>
+              </w:rPr>
+            </w:pPr>
+            <w:r>
+              <w:rPr>
+                <w:rStyle w:val="selectable-text1"/>
+                <w:rFonts w:hint="cs"/>
+                <w:sz w:val="28"/>
+                <w:szCs w:val="28"/>
+                <w:rtl/>
+              </w:rPr>
+              <w:t>لا تجعلي دقات قلب</w:t>
+            </w:r>
+            <w:r>
+              <w:rPr>
+                <w:rStyle w:val="selectable-text1"/>
+                <w:rFonts w:hint="cs"/>
+                <w:sz w:val="28"/>
+                <w:szCs w:val="28"/>
+                <w:rtl/>
+              </w:rPr>
+              <w:t>ك</w:t>
+            </w:r>
+            <w:r>
+              <w:rPr>
+                <w:rStyle w:val="selectable-text1"/>
+                <w:rFonts w:hint="cs"/>
+                <w:sz w:val="28"/>
+                <w:szCs w:val="28"/>
+                <w:rtl/>
+              </w:rPr>
+              <w:t xml:space="preserve"> قد تؤثر للنطق بيها ..</w:t>
+            </w:r>
+          </w:p>
+          <w:p>
+            <w:pPr>
+              <w:pStyle w:val="selectable-text"/>
+              <w:bidi/>
+              <w:spacing w:beforeLines="60" w:before="144" w:beforeAutospacing="0" w:afterLines="60" w:after="144" w:afterAutospacing="0"/>
+              <w:jc w:val="both"/>
+              <w:rPr>
+                <w:rStyle w:val="selectable-text1"/>
+                <w:sz w:val="28"/>
+                <w:szCs w:val="28"/>
+                <w:rtl/>
+              </w:rPr>
+            </w:pPr>
+            <w:r>
+              <w:rPr>
+                <w:rStyle w:val="selectable-text1"/>
+                <w:rFonts w:hint="cs"/>
+                <w:sz w:val="28"/>
+                <w:szCs w:val="28"/>
+                <w:rtl/>
+              </w:rPr>
+              <w:t>وافتحي له باب دار قد ربَّاك أبويك فيها ..</w:t>
+            </w:r>
+          </w:p>
+          <w:p>
+            <w:pPr>
+              <w:pStyle w:val="selectable-text"/>
+              <w:bidi/>
+              <w:spacing w:beforeLines="60" w:before="144" w:beforeAutospacing="0" w:afterLines="60" w:after="144" w:afterAutospacing="0"/>
+              <w:jc w:val="both"/>
+              <w:rPr>
+                <w:rStyle w:val="selectable-text1"/>
+                <w:sz w:val="28"/>
+                <w:szCs w:val="28"/>
+                <w:rtl/>
+              </w:rPr>
+            </w:pPr>
+            <w:r>
+              <w:rPr>
+                <w:rStyle w:val="selectable-text1"/>
+                <w:rFonts w:hint="cs"/>
+                <w:sz w:val="28"/>
+                <w:szCs w:val="28"/>
+                <w:rtl/>
+              </w:rPr>
+              <w:t>وحين تدخلي داره فبكل فخر نادي بيها ..</w:t>
+            </w:r>
+          </w:p>
+        </w:tc>
+      </w:tr>
+      <w:tr>
+        <w:trPr>
+          <w:jc w:val="center"/>
+        </w:trPr>
+        <w:tc>
+          <w:tcPr>
+            <w:tcW w:w="1660" w:type="dxa"/>
+          </w:tcPr>
+          <w:p>
+            <w:pPr>
+              <w:pStyle w:val="selectable-text"/>
+              <w:bidi/>
+              <w:spacing w:beforeLines="60" w:before="144" w:beforeAutospacing="0" w:afterLines="60" w:after="144" w:afterAutospacing="0"/>
+              <w:jc w:val="both"/>
+              <w:rPr>
+                <w:rStyle w:val="selectable-text1"/>
+                <w:sz w:val="28"/>
+                <w:szCs w:val="28"/>
+                <w:rtl/>
+              </w:rPr>
+            </w:pPr>
+            <w:r>
+              <w:rPr>
+                <w:rStyle w:val="selectable-text1"/>
+                <w:rFonts w:hint="cs"/>
+                <w:sz w:val="28"/>
+                <w:szCs w:val="28"/>
+                <w:rtl/>
+              </w:rPr>
+              <w:t>25/11/2023</w:t>
+            </w:r>
+          </w:p>
+        </w:tc>
+        <w:tc>
+          <w:tcPr>
+            <w:tcW w:w="2126" w:type="dxa"/>
+          </w:tcPr>
+          <w:p>
+            <w:pPr>
+              <w:pStyle w:val="selectable-text"/>
+              <w:bidi/>
+              <w:spacing w:beforeLines="60" w:before="144" w:beforeAutospacing="0" w:afterLines="60" w:after="144" w:afterAutospacing="0"/>
+              <w:jc w:val="both"/>
+              <w:rPr>
+                <w:rStyle w:val="selectable-text1"/>
+                <w:sz w:val="28"/>
+                <w:szCs w:val="28"/>
+                <w:rtl/>
+              </w:rPr>
+            </w:pPr>
+            <w:r>
+              <w:rPr>
+                <w:rStyle w:val="selectable-text1"/>
+                <w:rFonts w:hint="cs"/>
+                <w:sz w:val="28"/>
+                <w:szCs w:val="28"/>
+                <w:rtl/>
+              </w:rPr>
+              <w:t>قالت سماء</w:t>
+            </w:r>
+          </w:p>
+        </w:tc>
+        <w:tc>
+          <w:tcPr>
+            <w:tcW w:w="5070" w:type="dxa"/>
+          </w:tcPr>
+          <w:p>
+            <w:pPr>
+              <w:pStyle w:val="selectable-text"/>
+              <w:bidi/>
+              <w:spacing w:beforeLines="60" w:before="144" w:beforeAutospacing="0" w:afterLines="60" w:after="144" w:afterAutospacing="0"/>
+              <w:jc w:val="both"/>
+              <w:rPr>
+                <w:rStyle w:val="selectable-text1"/>
+                <w:sz w:val="28"/>
+                <w:szCs w:val="28"/>
+                <w:rtl/>
+              </w:rPr>
+            </w:pPr>
+            <w:r>
+              <w:rPr>
+                <w:rStyle w:val="selectable-text1"/>
+                <w:sz w:val="28"/>
+                <w:szCs w:val="28"/>
+                <w:rtl/>
+              </w:rPr>
+              <w:t>مساءك صفا يا مصطفى يا من تضيء من انطفى</w:t>
+            </w:r>
+          </w:p>
+          <w:p>
+            <w:pPr>
+              <w:pStyle w:val="selectable-text"/>
+              <w:bidi/>
+              <w:spacing w:beforeLines="60" w:before="144" w:beforeAutospacing="0" w:afterLines="60" w:after="144" w:afterAutospacing="0"/>
+              <w:jc w:val="both"/>
+              <w:rPr>
+                <w:rStyle w:val="selectable-text1"/>
+                <w:sz w:val="28"/>
+                <w:szCs w:val="28"/>
+                <w:rtl/>
+              </w:rPr>
+            </w:pPr>
+            <w:r>
+              <w:rPr>
+                <w:rStyle w:val="selectable-text1"/>
+                <w:sz w:val="28"/>
+                <w:szCs w:val="28"/>
+                <w:rtl/>
+              </w:rPr>
+              <w:t xml:space="preserve">لا ده بيبقى </w:t>
+            </w:r>
+            <w:r>
+              <w:rPr>
+                <w:rStyle w:val="selectable-text1"/>
+                <w:rFonts w:hint="cs"/>
+                <w:sz w:val="28"/>
+                <w:szCs w:val="28"/>
+                <w:rtl/>
+              </w:rPr>
+              <w:t>إ</w:t>
+            </w:r>
+            <w:r>
+              <w:rPr>
+                <w:rStyle w:val="selectable-text1"/>
+                <w:sz w:val="28"/>
+                <w:szCs w:val="28"/>
+                <w:rtl/>
+              </w:rPr>
+              <w:t xml:space="preserve">لهام مش </w:t>
+            </w:r>
+            <w:r>
+              <w:rPr>
+                <w:rStyle w:val="selectable-text1"/>
+                <w:rFonts w:hint="cs"/>
+                <w:sz w:val="28"/>
+                <w:szCs w:val="28"/>
+                <w:rtl/>
+              </w:rPr>
+              <w:t>أ</w:t>
+            </w:r>
+            <w:r>
+              <w:rPr>
+                <w:rStyle w:val="selectable-text1"/>
+                <w:sz w:val="28"/>
+                <w:szCs w:val="28"/>
+                <w:rtl/>
+              </w:rPr>
+              <w:t>ي أوهام</w:t>
+            </w:r>
+          </w:p>
+        </w:tc>
+      </w:tr>
+      <w:tr>
+        <w:trPr>
+          <w:jc w:val="center"/>
+        </w:trPr>
+        <w:tc>
+          <w:tcPr>
+            <w:tcW w:w="1660" w:type="dxa"/>
+          </w:tcPr>
+          <w:p>
+            <w:pPr>
+              <w:pStyle w:val="selectable-text"/>
+              <w:bidi/>
+              <w:spacing w:beforeLines="60" w:before="144" w:beforeAutospacing="0" w:afterLines="60" w:after="144" w:afterAutospacing="0"/>
+              <w:jc w:val="both"/>
+              <w:rPr>
+                <w:rStyle w:val="selectable-text1"/>
+                <w:sz w:val="28"/>
+                <w:szCs w:val="28"/>
+                <w:rtl/>
+              </w:rPr>
+            </w:pPr>
+            <w:r>
+              <w:rPr>
+                <w:rStyle w:val="selectable-text1"/>
+                <w:rFonts w:hint="cs"/>
+                <w:sz w:val="28"/>
+                <w:szCs w:val="28"/>
+                <w:rtl/>
+              </w:rPr>
+              <w:t>29/11/2023</w:t>
+            </w:r>
+          </w:p>
+        </w:tc>
+        <w:tc>
+          <w:tcPr>
+            <w:tcW w:w="2126" w:type="dxa"/>
+          </w:tcPr>
+          <w:p>
+            <w:pPr>
+              <w:pStyle w:val="selectable-text"/>
+              <w:bidi/>
+              <w:spacing w:beforeLines="60" w:before="144" w:beforeAutospacing="0" w:afterLines="60" w:after="144" w:afterAutospacing="0"/>
+              <w:jc w:val="both"/>
+              <w:rPr>
+                <w:rStyle w:val="selectable-text1"/>
+                <w:sz w:val="28"/>
+                <w:szCs w:val="28"/>
+                <w:rtl/>
+              </w:rPr>
+            </w:pPr>
+            <w:r>
+              <w:rPr>
+                <w:rStyle w:val="selectable-text1"/>
+                <w:rFonts w:hint="cs"/>
+                <w:sz w:val="28"/>
+                <w:szCs w:val="28"/>
+                <w:rtl/>
+              </w:rPr>
+              <w:t xml:space="preserve">اللون الأسود </w:t>
+            </w:r>
+          </w:p>
+        </w:tc>
+        <w:tc>
+          <w:tcPr>
+            <w:tcW w:w="5070" w:type="dxa"/>
+          </w:tcPr>
+          <w:p>
+            <w:pPr>
+              <w:pStyle w:val="selectable-text"/>
+              <w:bidi/>
+              <w:spacing w:beforeLines="60" w:before="144" w:beforeAutospacing="0" w:afterLines="60" w:after="144" w:afterAutospacing="0"/>
+              <w:jc w:val="both"/>
+              <w:rPr>
+                <w:rStyle w:val="selectable-text1"/>
+                <w:sz w:val="28"/>
+                <w:szCs w:val="28"/>
+                <w:rtl/>
+              </w:rPr>
+            </w:pPr>
+            <w:r>
+              <w:rPr>
+                <w:rStyle w:val="selectable-text1"/>
+                <w:rFonts w:hint="cs"/>
+                <w:sz w:val="28"/>
+                <w:szCs w:val="28"/>
+                <w:rtl/>
+              </w:rPr>
+              <w:t>يا من ترون الأسود لوناً قاتما ...</w:t>
+            </w:r>
+          </w:p>
+          <w:p>
+            <w:pPr>
+              <w:pStyle w:val="selectable-text"/>
+              <w:bidi/>
+              <w:spacing w:beforeLines="60" w:before="144" w:beforeAutospacing="0" w:afterLines="60" w:after="144" w:afterAutospacing="0"/>
+              <w:jc w:val="both"/>
+              <w:rPr>
+                <w:rStyle w:val="selectable-text1"/>
+                <w:sz w:val="28"/>
+                <w:szCs w:val="28"/>
+                <w:rtl/>
+              </w:rPr>
+            </w:pPr>
+            <w:r>
+              <w:rPr>
+                <w:rStyle w:val="selectable-text1"/>
+                <w:rFonts w:hint="cs"/>
+                <w:sz w:val="28"/>
+                <w:szCs w:val="28"/>
+                <w:rtl/>
+              </w:rPr>
+              <w:t>إني أراه بين الألوان حقاً ساحرا ...</w:t>
+            </w:r>
+          </w:p>
+          <w:p>
+            <w:pPr>
+              <w:pStyle w:val="selectable-text"/>
+              <w:bidi/>
+              <w:spacing w:beforeLines="60" w:before="144" w:beforeAutospacing="0" w:afterLines="60" w:after="144" w:afterAutospacing="0"/>
+              <w:jc w:val="both"/>
+              <w:rPr>
+                <w:rStyle w:val="selectable-text1"/>
+                <w:sz w:val="28"/>
+                <w:szCs w:val="28"/>
+                <w:rtl/>
+              </w:rPr>
+            </w:pPr>
+            <w:r>
+              <w:rPr>
+                <w:rStyle w:val="selectable-text1"/>
+                <w:rFonts w:hint="cs"/>
+                <w:sz w:val="28"/>
+                <w:szCs w:val="28"/>
+                <w:rtl/>
+              </w:rPr>
+              <w:t>ويا ويلي حين تراه يلبس أحمرا ..</w:t>
+            </w:r>
+          </w:p>
+          <w:p>
+            <w:pPr>
+              <w:pStyle w:val="selectable-text"/>
+              <w:bidi/>
+              <w:spacing w:beforeLines="60" w:before="144" w:beforeAutospacing="0" w:afterLines="60" w:after="144" w:afterAutospacing="0"/>
+              <w:jc w:val="both"/>
+              <w:rPr>
+                <w:rStyle w:val="selectable-text1"/>
+                <w:sz w:val="28"/>
+                <w:szCs w:val="28"/>
+                <w:rtl/>
+              </w:rPr>
+            </w:pPr>
+            <w:r>
+              <w:rPr>
+                <w:rStyle w:val="selectable-text1"/>
+                <w:rFonts w:hint="cs"/>
+                <w:sz w:val="28"/>
+                <w:szCs w:val="28"/>
+                <w:rtl/>
+              </w:rPr>
+              <w:t>ولديه في داخله قلباً أخضرا ..</w:t>
+            </w:r>
+          </w:p>
+        </w:tc>
+      </w:tr>
+      <w:tr>
+        <w:trPr>
+          <w:jc w:val="center"/>
+        </w:trPr>
+        <w:tc>
+          <w:tcPr>
+            <w:tcW w:w="1660" w:type="dxa"/>
+          </w:tcPr>
+          <w:p>
+            <w:pPr>
+              <w:pStyle w:val="selectable-text"/>
+              <w:bidi/>
+              <w:spacing w:beforeLines="60" w:before="144" w:beforeAutospacing="0" w:afterLines="60" w:after="144" w:afterAutospacing="0"/>
+              <w:jc w:val="both"/>
+              <w:rPr>
+                <w:rStyle w:val="selectable-text1"/>
+                <w:sz w:val="28"/>
+                <w:szCs w:val="28"/>
+                <w:rtl/>
+              </w:rPr>
+            </w:pPr>
+            <w:r>
+              <w:rPr>
+                <w:rStyle w:val="selectable-text1"/>
+                <w:sz w:val="28"/>
+                <w:szCs w:val="28"/>
+              </w:rPr>
+              <w:t>30/11/2023</w:t>
+            </w:r>
+          </w:p>
+        </w:tc>
+        <w:tc>
+          <w:tcPr>
+            <w:tcW w:w="2126" w:type="dxa"/>
+          </w:tcPr>
+          <w:p>
+            <w:pPr>
+              <w:pStyle w:val="selectable-text"/>
+              <w:bidi/>
+              <w:spacing w:beforeLines="60" w:before="144" w:beforeAutospacing="0" w:afterLines="60" w:after="144" w:afterAutospacing="0"/>
+              <w:jc w:val="both"/>
+              <w:rPr>
+                <w:rStyle w:val="selectable-text1"/>
+                <w:sz w:val="28"/>
+                <w:szCs w:val="28"/>
+                <w:rtl/>
+                <w:lang w:bidi="ar-EG"/>
+              </w:rPr>
+            </w:pPr>
+            <w:r>
+              <w:rPr>
+                <w:rStyle w:val="selectable-text1"/>
+                <w:rFonts w:hint="cs"/>
+                <w:sz w:val="28"/>
+                <w:szCs w:val="28"/>
+                <w:rtl/>
+                <w:lang w:bidi="ar-EG"/>
+              </w:rPr>
+              <w:t>دعوة مستجابة</w:t>
+            </w:r>
+          </w:p>
+        </w:tc>
+        <w:tc>
+          <w:tcPr>
+            <w:tcW w:w="5070" w:type="dxa"/>
+          </w:tcPr>
+          <w:p>
+            <w:pPr>
+              <w:pStyle w:val="selectable-text"/>
+              <w:bidi/>
+              <w:spacing w:beforeLines="60" w:before="144" w:beforeAutospacing="0" w:afterLines="60" w:after="144" w:afterAutospacing="0"/>
+              <w:jc w:val="both"/>
+              <w:rPr>
+                <w:rStyle w:val="selectable-text1"/>
+                <w:sz w:val="28"/>
+                <w:szCs w:val="28"/>
+                <w:rtl/>
+              </w:rPr>
+            </w:pPr>
+            <w:r>
+              <w:rPr>
+                <w:rStyle w:val="selectable-text1"/>
+                <w:rFonts w:hint="cs"/>
+                <w:sz w:val="28"/>
+                <w:szCs w:val="28"/>
+                <w:rtl/>
+              </w:rPr>
+              <w:t>اللهم إني قد دعوتك بالعوض فعوضتني بأمير</w:t>
+            </w:r>
+            <w:r>
+              <w:rPr>
+                <w:rStyle w:val="selectable-text1"/>
+                <w:rFonts w:hint="cs"/>
+                <w:sz w:val="28"/>
+                <w:szCs w:val="28"/>
+                <w:rtl/>
+              </w:rPr>
+              <w:t>ة</w:t>
+            </w:r>
+            <w:r>
+              <w:rPr>
+                <w:rStyle w:val="selectable-text1"/>
+                <w:rFonts w:hint="cs"/>
+                <w:sz w:val="28"/>
+                <w:szCs w:val="28"/>
+                <w:rtl/>
+              </w:rPr>
+              <w:t xml:space="preserve"> ..</w:t>
+            </w:r>
+          </w:p>
+          <w:p>
+            <w:pPr>
+              <w:pStyle w:val="selectable-text"/>
+              <w:bidi/>
+              <w:spacing w:beforeLines="60" w:before="144" w:beforeAutospacing="0" w:afterLines="60" w:after="144" w:afterAutospacing="0"/>
+              <w:jc w:val="both"/>
+              <w:rPr>
+                <w:rStyle w:val="selectable-text1"/>
+                <w:sz w:val="28"/>
+                <w:szCs w:val="28"/>
+                <w:rtl/>
+              </w:rPr>
+            </w:pPr>
+            <w:r>
+              <w:rPr>
+                <w:rStyle w:val="selectable-text1"/>
+                <w:rFonts w:hint="cs"/>
+                <w:sz w:val="28"/>
+                <w:szCs w:val="28"/>
+                <w:rtl/>
+              </w:rPr>
+              <w:t>أكرمتني وأفهمتني ما كان في نفسي من حير</w:t>
+            </w:r>
+            <w:r>
+              <w:rPr>
+                <w:rStyle w:val="selectable-text1"/>
+                <w:rFonts w:hint="cs"/>
+                <w:sz w:val="28"/>
+                <w:szCs w:val="28"/>
+                <w:rtl/>
+              </w:rPr>
+              <w:t>ة</w:t>
+            </w:r>
+            <w:r>
+              <w:rPr>
+                <w:rStyle w:val="selectable-text1"/>
+                <w:rFonts w:hint="cs"/>
+                <w:sz w:val="28"/>
+                <w:szCs w:val="28"/>
+                <w:rtl/>
+              </w:rPr>
+              <w:t xml:space="preserve"> ..</w:t>
+            </w:r>
+          </w:p>
+          <w:p>
+            <w:pPr>
+              <w:pStyle w:val="selectable-text"/>
+              <w:bidi/>
+              <w:spacing w:beforeLines="60" w:before="144" w:beforeAutospacing="0" w:afterLines="60" w:after="144" w:afterAutospacing="0"/>
+              <w:jc w:val="both"/>
+              <w:rPr>
+                <w:rStyle w:val="selectable-text1"/>
+                <w:sz w:val="28"/>
+                <w:szCs w:val="28"/>
+                <w:rtl/>
+              </w:rPr>
+            </w:pPr>
+            <w:r>
+              <w:rPr>
+                <w:rStyle w:val="selectable-text1"/>
+                <w:rFonts w:hint="cs"/>
+                <w:sz w:val="28"/>
+                <w:szCs w:val="28"/>
+                <w:rtl/>
+              </w:rPr>
+              <w:t>علمت</w:t>
+            </w:r>
+            <w:r>
+              <w:rPr>
+                <w:rStyle w:val="selectable-text1"/>
+                <w:rFonts w:hint="cs"/>
+                <w:sz w:val="28"/>
+                <w:szCs w:val="28"/>
+                <w:rtl/>
+                <w:lang w:bidi="ar-EG"/>
+              </w:rPr>
+              <w:t>َ</w:t>
+            </w:r>
+            <w:r>
+              <w:rPr>
+                <w:rStyle w:val="selectable-text1"/>
+                <w:rFonts w:hint="cs"/>
+                <w:sz w:val="28"/>
+                <w:szCs w:val="28"/>
+                <w:rtl/>
+              </w:rPr>
+              <w:t xml:space="preserve"> ما في نفسي </w:t>
+            </w:r>
+            <w:r>
+              <w:rPr>
+                <w:rStyle w:val="selectable-text1"/>
+                <w:rFonts w:hint="cs"/>
+                <w:sz w:val="28"/>
+                <w:szCs w:val="28"/>
+                <w:rtl/>
+              </w:rPr>
+              <w:t>وما علمتُ ب</w:t>
+            </w:r>
+            <w:r>
+              <w:rPr>
+                <w:rStyle w:val="selectable-text1"/>
+                <w:rFonts w:hint="cs"/>
+                <w:sz w:val="28"/>
+                <w:szCs w:val="28"/>
+                <w:rtl/>
+              </w:rPr>
+              <w:t>ما في نفسك القدير</w:t>
+            </w:r>
+            <w:r>
+              <w:rPr>
+                <w:rStyle w:val="selectable-text1"/>
+                <w:rFonts w:hint="cs"/>
+                <w:sz w:val="28"/>
+                <w:szCs w:val="28"/>
+                <w:rtl/>
+              </w:rPr>
+              <w:t>ة</w:t>
+            </w:r>
+            <w:r>
+              <w:rPr>
+                <w:rStyle w:val="selectable-text1"/>
+                <w:rFonts w:hint="cs"/>
+                <w:sz w:val="28"/>
+                <w:szCs w:val="28"/>
+                <w:rtl/>
+              </w:rPr>
+              <w:t xml:space="preserve"> ..</w:t>
+            </w:r>
+          </w:p>
+          <w:p>
+            <w:pPr>
+              <w:pStyle w:val="selectable-text"/>
+              <w:bidi/>
+              <w:spacing w:beforeLines="60" w:before="144" w:beforeAutospacing="0" w:afterLines="60" w:after="144" w:afterAutospacing="0"/>
+              <w:jc w:val="both"/>
+              <w:rPr>
+                <w:rStyle w:val="selectable-text1"/>
+                <w:sz w:val="28"/>
+                <w:szCs w:val="28"/>
+                <w:rtl/>
+              </w:rPr>
+            </w:pPr>
+            <w:r>
+              <w:rPr>
+                <w:rStyle w:val="selectable-text1"/>
+                <w:rFonts w:hint="cs"/>
+                <w:sz w:val="28"/>
+                <w:szCs w:val="28"/>
+                <w:rtl/>
+              </w:rPr>
+              <w:t xml:space="preserve">ارزقنا بذرية تقيم </w:t>
+            </w:r>
+            <w:r>
+              <w:rPr>
+                <w:rStyle w:val="selectable-text1"/>
+                <w:rFonts w:hint="cs"/>
+                <w:sz w:val="28"/>
+                <w:szCs w:val="28"/>
+                <w:rtl/>
+              </w:rPr>
+              <w:t>دينك</w:t>
+            </w:r>
+            <w:r>
+              <w:rPr>
+                <w:rStyle w:val="selectable-text1"/>
+                <w:rFonts w:hint="cs"/>
+                <w:sz w:val="28"/>
+                <w:szCs w:val="28"/>
+                <w:rtl/>
+              </w:rPr>
+              <w:t xml:space="preserve"> وشرع</w:t>
+            </w:r>
+            <w:r>
+              <w:rPr>
+                <w:rStyle w:val="selectable-text1"/>
+                <w:rFonts w:hint="cs"/>
+                <w:sz w:val="28"/>
+                <w:szCs w:val="28"/>
+                <w:rtl/>
+              </w:rPr>
+              <w:t>ك</w:t>
+            </w:r>
+            <w:r>
+              <w:rPr>
+                <w:rStyle w:val="selectable-text1"/>
+                <w:rFonts w:hint="cs"/>
+                <w:sz w:val="28"/>
+                <w:szCs w:val="28"/>
+                <w:rtl/>
+              </w:rPr>
+              <w:t xml:space="preserve"> على </w:t>
+            </w:r>
+            <w:r>
+              <w:rPr>
+                <w:rStyle w:val="selectable-text1"/>
+                <w:rFonts w:hint="cs"/>
+                <w:sz w:val="28"/>
+                <w:szCs w:val="28"/>
+                <w:rtl/>
+              </w:rPr>
+              <w:t>وجه البسيطة</w:t>
+            </w:r>
+            <w:r>
+              <w:rPr>
+                <w:rStyle w:val="selectable-text1"/>
+                <w:rFonts w:hint="cs"/>
+                <w:sz w:val="28"/>
+                <w:szCs w:val="28"/>
+                <w:rtl/>
+              </w:rPr>
+              <w:t xml:space="preserve"> ..</w:t>
+            </w:r>
+          </w:p>
+        </w:tc>
+      </w:tr>
+      <w:tr>
+        <w:trPr>
+          <w:jc w:val="center"/>
+        </w:trPr>
+        <w:tc>
+          <w:tcPr>
+            <w:tcW w:w="1660" w:type="dxa"/>
+          </w:tcPr>
+          <w:p>
+            <w:pPr>
+              <w:pStyle w:val="selectable-text"/>
+              <w:bidi/>
+              <w:spacing w:beforeLines="60" w:before="144" w:beforeAutospacing="0" w:afterLines="60" w:after="144" w:afterAutospacing="0"/>
+              <w:jc w:val="both"/>
+              <w:rPr>
+                <w:rStyle w:val="selectable-text1"/>
+                <w:sz w:val="28"/>
+                <w:szCs w:val="28"/>
+              </w:rPr>
+            </w:pPr>
+            <w:r>
+              <w:rPr>
+                <w:rStyle w:val="selectable-text1"/>
+                <w:rFonts w:hint="cs"/>
+                <w:sz w:val="28"/>
+                <w:szCs w:val="28"/>
+                <w:rtl/>
+              </w:rPr>
+              <w:t>30/11/2023</w:t>
+            </w:r>
+          </w:p>
+        </w:tc>
+        <w:tc>
+          <w:tcPr>
+            <w:tcW w:w="2126" w:type="dxa"/>
+          </w:tcPr>
+          <w:p>
+            <w:pPr>
+              <w:pStyle w:val="selectable-text"/>
+              <w:bidi/>
+              <w:spacing w:beforeLines="60" w:before="144" w:beforeAutospacing="0" w:afterLines="60" w:after="144" w:afterAutospacing="0"/>
+              <w:jc w:val="both"/>
+              <w:rPr>
+                <w:rStyle w:val="selectable-text1"/>
+                <w:sz w:val="28"/>
+                <w:szCs w:val="28"/>
+                <w:rtl/>
+                <w:lang w:bidi="ar-EG"/>
+              </w:rPr>
+            </w:pPr>
+            <w:r>
+              <w:rPr>
+                <w:rStyle w:val="selectable-text1"/>
+                <w:rFonts w:hint="cs"/>
+                <w:sz w:val="28"/>
+                <w:szCs w:val="28"/>
+                <w:rtl/>
+                <w:lang w:bidi="ar-EG"/>
+              </w:rPr>
+              <w:t>صوت الحمير</w:t>
+            </w:r>
+          </w:p>
+        </w:tc>
+        <w:tc>
+          <w:tcPr>
+            <w:tcW w:w="5070" w:type="dxa"/>
+          </w:tcPr>
+          <w:p>
+            <w:pPr>
+              <w:pStyle w:val="selectable-text"/>
+              <w:bidi/>
+              <w:spacing w:beforeLines="60" w:before="144" w:beforeAutospacing="0" w:afterLines="60" w:after="144" w:afterAutospacing="0"/>
+              <w:jc w:val="both"/>
+              <w:rPr>
+                <w:rStyle w:val="selectable-text1"/>
+                <w:sz w:val="28"/>
+                <w:szCs w:val="28"/>
+                <w:rtl/>
+              </w:rPr>
+            </w:pPr>
+            <w:r>
+              <w:rPr>
+                <w:rStyle w:val="selectable-text1"/>
+                <w:rFonts w:hint="cs"/>
+                <w:sz w:val="28"/>
+                <w:szCs w:val="28"/>
+                <w:rtl/>
+              </w:rPr>
+              <w:t>عجبا لمن يسمع صوت الحمير فينطرب ..</w:t>
+            </w:r>
+          </w:p>
+          <w:p>
+            <w:pPr>
+              <w:pStyle w:val="selectable-text"/>
+              <w:bidi/>
+              <w:spacing w:beforeLines="60" w:before="144" w:beforeAutospacing="0" w:afterLines="60" w:after="144" w:afterAutospacing="0"/>
+              <w:jc w:val="both"/>
+              <w:rPr>
+                <w:rStyle w:val="selectable-text1"/>
+                <w:sz w:val="28"/>
+                <w:szCs w:val="28"/>
+                <w:rtl/>
+              </w:rPr>
+            </w:pPr>
+            <w:r>
+              <w:rPr>
+                <w:rStyle w:val="selectable-text1"/>
+                <w:rFonts w:hint="cs"/>
+                <w:sz w:val="28"/>
+                <w:szCs w:val="28"/>
+                <w:rtl/>
+              </w:rPr>
+              <w:t xml:space="preserve">أليس بأنكر الأصوات فكيف </w:t>
+            </w:r>
+            <w:r>
+              <w:rPr>
+                <w:rStyle w:val="selectable-text1"/>
+                <w:rFonts w:hint="cs"/>
+                <w:sz w:val="28"/>
+                <w:szCs w:val="28"/>
+                <w:rtl/>
+              </w:rPr>
+              <w:t>يسمعه</w:t>
+            </w:r>
+            <w:r>
+              <w:rPr>
+                <w:rStyle w:val="selectable-text1"/>
+                <w:rFonts w:hint="cs"/>
+                <w:sz w:val="28"/>
+                <w:szCs w:val="28"/>
+                <w:rtl/>
+              </w:rPr>
+              <w:t xml:space="preserve"> طرب ..</w:t>
+            </w:r>
+          </w:p>
+          <w:p>
+            <w:pPr>
+              <w:pStyle w:val="selectable-text"/>
+              <w:bidi/>
+              <w:spacing w:beforeLines="60" w:before="144" w:beforeAutospacing="0" w:afterLines="60" w:after="144" w:afterAutospacing="0"/>
+              <w:jc w:val="both"/>
+              <w:rPr>
+                <w:rStyle w:val="selectable-text1"/>
+                <w:sz w:val="28"/>
+                <w:szCs w:val="28"/>
+                <w:rtl/>
+              </w:rPr>
+            </w:pPr>
+            <w:r>
+              <w:rPr>
+                <w:rStyle w:val="selectable-text1"/>
+                <w:rFonts w:hint="cs"/>
+                <w:sz w:val="28"/>
+                <w:szCs w:val="28"/>
+                <w:rtl/>
+              </w:rPr>
+              <w:t>قال</w:t>
+            </w:r>
+            <w:r>
+              <w:rPr>
+                <w:rStyle w:val="selectable-text1"/>
+                <w:rFonts w:hint="cs"/>
+                <w:sz w:val="28"/>
+                <w:szCs w:val="28"/>
+                <w:rtl/>
+              </w:rPr>
+              <w:t xml:space="preserve"> أ</w:t>
+            </w:r>
+            <w:r>
+              <w:rPr>
+                <w:rStyle w:val="selectable-text1"/>
+                <w:rFonts w:hint="cs"/>
+                <w:sz w:val="28"/>
+                <w:szCs w:val="28"/>
+                <w:rtl/>
+              </w:rPr>
+              <w:t>يا جاهل الذ</w:t>
+            </w:r>
+            <w:r>
+              <w:rPr>
+                <w:rStyle w:val="selectable-text1"/>
+                <w:rFonts w:hint="cs"/>
+                <w:sz w:val="28"/>
+                <w:szCs w:val="28"/>
+                <w:rtl/>
+              </w:rPr>
+              <w:t>وق أترى بيضاء الوجه جميلة ..</w:t>
+            </w:r>
+          </w:p>
+          <w:p>
+            <w:pPr>
+              <w:pStyle w:val="selectable-text"/>
+              <w:bidi/>
+              <w:spacing w:beforeLines="60" w:before="144" w:beforeAutospacing="0" w:afterLines="60" w:after="144" w:afterAutospacing="0"/>
+              <w:jc w:val="both"/>
+              <w:rPr>
+                <w:rStyle w:val="selectable-text1"/>
+                <w:sz w:val="28"/>
+                <w:szCs w:val="28"/>
+                <w:rtl/>
+              </w:rPr>
+            </w:pPr>
+            <w:r>
+              <w:rPr>
+                <w:rStyle w:val="selectable-text1"/>
+                <w:rFonts w:hint="cs"/>
+                <w:sz w:val="28"/>
+                <w:szCs w:val="28"/>
+                <w:rtl/>
+              </w:rPr>
+              <w:t xml:space="preserve">قلت نعم .. قال </w:t>
+            </w:r>
+            <w:r>
+              <w:rPr>
+                <w:rStyle w:val="selectable-text1"/>
+                <w:rFonts w:hint="cs"/>
+                <w:sz w:val="28"/>
+                <w:szCs w:val="28"/>
+                <w:rtl/>
+              </w:rPr>
+              <w:t xml:space="preserve">وإني أرى </w:t>
+            </w:r>
+            <w:r>
+              <w:rPr>
+                <w:rStyle w:val="selectable-text1"/>
+                <w:rFonts w:hint="cs"/>
+                <w:sz w:val="28"/>
+                <w:szCs w:val="28"/>
+                <w:rtl/>
+              </w:rPr>
+              <w:t>حميراء</w:t>
+            </w:r>
+            <w:r>
+              <w:rPr>
+                <w:rStyle w:val="selectable-text1"/>
+                <w:rFonts w:hint="cs"/>
+                <w:sz w:val="28"/>
+                <w:szCs w:val="28"/>
+                <w:rtl/>
+              </w:rPr>
+              <w:t xml:space="preserve"> </w:t>
+            </w:r>
+            <w:r>
+              <w:rPr>
+                <w:rStyle w:val="selectable-text1"/>
+                <w:rFonts w:hint="cs"/>
+                <w:sz w:val="28"/>
+                <w:szCs w:val="28"/>
+                <w:rtl/>
+              </w:rPr>
+              <w:t>الوجه حسن الطلب</w:t>
+            </w:r>
+            <w:r>
+              <w:rPr>
+                <w:rStyle w:val="selectable-text1"/>
+                <w:rFonts w:hint="cs"/>
+                <w:sz w:val="28"/>
+                <w:szCs w:val="28"/>
+                <w:rtl/>
+              </w:rPr>
+              <w:t xml:space="preserve"> ..</w:t>
+            </w:r>
+          </w:p>
+          <w:p>
+            <w:pPr>
+              <w:pStyle w:val="selectable-text"/>
+              <w:bidi/>
+              <w:spacing w:beforeLines="60" w:before="144" w:beforeAutospacing="0" w:afterLines="60" w:after="144" w:afterAutospacing="0"/>
+              <w:jc w:val="both"/>
+              <w:rPr>
+                <w:rStyle w:val="selectable-text1"/>
+                <w:sz w:val="28"/>
+                <w:szCs w:val="28"/>
+                <w:rtl/>
+              </w:rPr>
+            </w:pPr>
+            <w:r>
+              <w:rPr>
+                <w:rStyle w:val="selectable-text1"/>
+                <w:rFonts w:hint="cs"/>
+                <w:sz w:val="28"/>
+                <w:szCs w:val="28"/>
+                <w:rtl/>
+              </w:rPr>
+              <w:t xml:space="preserve">قلت هذا </w:t>
+            </w:r>
+            <w:r>
+              <w:rPr>
+                <w:rStyle w:val="selectable-text1"/>
+                <w:rFonts w:hint="cs"/>
+                <w:sz w:val="28"/>
+                <w:szCs w:val="28"/>
+                <w:rtl/>
+              </w:rPr>
+              <w:t>ذ</w:t>
+            </w:r>
+            <w:r>
+              <w:rPr>
+                <w:rStyle w:val="selectable-text1"/>
+                <w:rFonts w:hint="cs"/>
+                <w:sz w:val="28"/>
+                <w:szCs w:val="28"/>
+                <w:rtl/>
+              </w:rPr>
+              <w:t>وق</w:t>
+            </w:r>
+            <w:r>
+              <w:rPr>
+                <w:rStyle w:val="selectable-text1"/>
+                <w:rFonts w:hint="cs"/>
+                <w:sz w:val="28"/>
+                <w:szCs w:val="28"/>
+                <w:rtl/>
+              </w:rPr>
+              <w:t xml:space="preserve"> عينك يا صديقي </w:t>
+            </w:r>
+            <w:r>
+              <w:rPr>
+                <w:rStyle w:val="selectable-text1"/>
+                <w:rFonts w:hint="cs"/>
+                <w:sz w:val="28"/>
+                <w:szCs w:val="28"/>
+                <w:rtl/>
+              </w:rPr>
+              <w:t xml:space="preserve">فيما ترى .. </w:t>
+            </w:r>
+          </w:p>
+          <w:p>
+            <w:pPr>
+              <w:pStyle w:val="selectable-text"/>
+              <w:bidi/>
+              <w:spacing w:beforeLines="60" w:before="144" w:beforeAutospacing="0" w:afterLines="60" w:after="144" w:afterAutospacing="0"/>
+              <w:jc w:val="both"/>
+              <w:rPr>
+                <w:rStyle w:val="selectable-text1"/>
+                <w:sz w:val="28"/>
+                <w:szCs w:val="28"/>
+                <w:rtl/>
+              </w:rPr>
+            </w:pPr>
+            <w:r>
+              <w:rPr>
+                <w:rStyle w:val="selectable-text1"/>
+                <w:rFonts w:hint="cs"/>
+                <w:sz w:val="28"/>
+                <w:szCs w:val="28"/>
+                <w:rtl/>
+              </w:rPr>
+              <w:t>قال ومالك ب</w:t>
+            </w:r>
+            <w:r>
+              <w:rPr>
+                <w:rStyle w:val="selectable-text1"/>
+                <w:rFonts w:hint="cs"/>
+                <w:sz w:val="28"/>
+                <w:szCs w:val="28"/>
+                <w:rtl/>
+              </w:rPr>
+              <w:t xml:space="preserve">ذوق </w:t>
+            </w:r>
+            <w:r>
+              <w:rPr>
+                <w:rStyle w:val="selectable-text1"/>
+                <w:rFonts w:hint="cs"/>
+                <w:sz w:val="28"/>
+                <w:szCs w:val="28"/>
+                <w:rtl/>
+              </w:rPr>
+              <w:t>سمعي</w:t>
+            </w:r>
+            <w:r>
+              <w:rPr>
+                <w:rStyle w:val="selectable-text1"/>
+                <w:rFonts w:hint="cs"/>
+                <w:sz w:val="28"/>
+                <w:szCs w:val="28"/>
+                <w:rtl/>
+              </w:rPr>
+              <w:t xml:space="preserve"> وما جعله فيما ا</w:t>
+            </w:r>
+            <w:r>
+              <w:rPr>
+                <w:rStyle w:val="selectable-text1"/>
+                <w:rFonts w:hint="cs"/>
+                <w:sz w:val="28"/>
+                <w:szCs w:val="28"/>
+                <w:rtl/>
+              </w:rPr>
+              <w:t>نطرب ..</w:t>
+            </w:r>
+          </w:p>
+        </w:tc>
+      </w:tr>
+      <w:tr>
+        <w:trPr>
+          <w:jc w:val="center"/>
+        </w:trPr>
+        <w:tc>
+          <w:tcPr>
+            <w:tcW w:w="1660" w:type="dxa"/>
+          </w:tcPr>
+          <w:p>
+            <w:pPr>
+              <w:pStyle w:val="selectable-text"/>
+              <w:bidi/>
+              <w:spacing w:beforeLines="60" w:before="144" w:beforeAutospacing="0" w:afterLines="60" w:after="144" w:afterAutospacing="0"/>
+              <w:jc w:val="both"/>
+              <w:rPr>
+                <w:rStyle w:val="selectable-text1"/>
+                <w:sz w:val="28"/>
+                <w:szCs w:val="28"/>
+                <w:rtl/>
+              </w:rPr>
+            </w:pPr>
+            <w:r>
+              <w:rPr>
+                <w:rStyle w:val="selectable-text1"/>
+                <w:rFonts w:hint="cs"/>
+                <w:sz w:val="28"/>
+                <w:szCs w:val="28"/>
+                <w:rtl/>
+              </w:rPr>
+              <w:lastRenderedPageBreak/>
+              <w:t>01/12/2023</w:t>
+            </w:r>
+          </w:p>
+        </w:tc>
+        <w:tc>
+          <w:tcPr>
+            <w:tcW w:w="2126" w:type="dxa"/>
+          </w:tcPr>
+          <w:p>
+            <w:pPr>
+              <w:pStyle w:val="selectable-text"/>
+              <w:bidi/>
+              <w:spacing w:beforeLines="60" w:before="144" w:beforeAutospacing="0" w:afterLines="60" w:after="144" w:afterAutospacing="0"/>
+              <w:jc w:val="both"/>
+              <w:rPr>
+                <w:rStyle w:val="selectable-text1"/>
+                <w:sz w:val="28"/>
+                <w:szCs w:val="28"/>
+                <w:rtl/>
+                <w:lang w:bidi="ar-EG"/>
+              </w:rPr>
+            </w:pPr>
+            <w:r>
+              <w:rPr>
+                <w:rStyle w:val="selectable-text1"/>
+                <w:rFonts w:hint="cs"/>
+                <w:sz w:val="28"/>
+                <w:szCs w:val="28"/>
+                <w:rtl/>
+                <w:lang w:bidi="ar-EG"/>
+              </w:rPr>
+              <w:t xml:space="preserve">الخاطب </w:t>
+            </w:r>
+            <w:r>
+              <w:rPr>
+                <w:rStyle w:val="selectable-text1"/>
+                <w:rFonts w:hint="cs"/>
+                <w:sz w:val="28"/>
+                <w:szCs w:val="28"/>
+                <w:rtl/>
+                <w:lang w:bidi="ar-EG"/>
+              </w:rPr>
+              <w:t>الظافر</w:t>
+            </w:r>
+          </w:p>
+        </w:tc>
+        <w:tc>
+          <w:tcPr>
+            <w:tcW w:w="5070" w:type="dxa"/>
+          </w:tcPr>
+          <w:p>
+            <w:pPr>
+              <w:pStyle w:val="selectable-text"/>
+              <w:bidi/>
+              <w:spacing w:beforeLines="60" w:before="144" w:beforeAutospacing="0" w:afterLines="60" w:after="144" w:afterAutospacing="0"/>
+              <w:jc w:val="both"/>
+              <w:rPr>
+                <w:rStyle w:val="selectable-text1"/>
+                <w:sz w:val="28"/>
+                <w:szCs w:val="28"/>
+                <w:rtl/>
+              </w:rPr>
+            </w:pPr>
+            <w:r>
+              <w:rPr>
+                <w:rStyle w:val="selectable-text1"/>
+                <w:rFonts w:hint="cs"/>
+                <w:sz w:val="28"/>
+                <w:szCs w:val="28"/>
+                <w:rtl/>
+              </w:rPr>
+              <w:t>تقدم خاطب لبنية مليحة أحبها حبا شديدا ..</w:t>
+            </w:r>
+          </w:p>
+          <w:p>
+            <w:pPr>
+              <w:pStyle w:val="selectable-text"/>
+              <w:bidi/>
+              <w:spacing w:beforeLines="60" w:before="144" w:beforeAutospacing="0" w:afterLines="60" w:after="144" w:afterAutospacing="0"/>
+              <w:jc w:val="both"/>
+              <w:rPr>
+                <w:rStyle w:val="selectable-text1"/>
+                <w:sz w:val="28"/>
+                <w:szCs w:val="28"/>
+                <w:rtl/>
+              </w:rPr>
+            </w:pPr>
+            <w:r>
+              <w:rPr>
+                <w:rStyle w:val="selectable-text1"/>
+                <w:rFonts w:hint="cs"/>
+                <w:sz w:val="28"/>
+                <w:szCs w:val="28"/>
+                <w:rtl/>
+              </w:rPr>
+              <w:t>قالوا أرأيت وجهها ..</w:t>
+            </w:r>
+            <w:r>
+              <w:rPr>
+                <w:rStyle w:val="selectable-text1"/>
+                <w:rFonts w:hint="cs"/>
+                <w:sz w:val="28"/>
+                <w:szCs w:val="28"/>
+                <w:rtl/>
+              </w:rPr>
+              <w:t xml:space="preserve"> قال كلامها قولا سديدا ..</w:t>
+            </w:r>
+          </w:p>
+          <w:p>
+            <w:pPr>
+              <w:pStyle w:val="selectable-text"/>
+              <w:bidi/>
+              <w:spacing w:beforeLines="60" w:before="144" w:beforeAutospacing="0" w:afterLines="60" w:after="144" w:afterAutospacing="0"/>
+              <w:jc w:val="both"/>
+              <w:rPr>
+                <w:rStyle w:val="selectable-text1"/>
+                <w:sz w:val="28"/>
+                <w:szCs w:val="28"/>
+                <w:rtl/>
+              </w:rPr>
+            </w:pPr>
+            <w:r>
+              <w:rPr>
+                <w:rStyle w:val="selectable-text1"/>
+                <w:rFonts w:hint="cs"/>
+                <w:sz w:val="28"/>
+                <w:szCs w:val="28"/>
+                <w:rtl/>
+              </w:rPr>
+              <w:t>قالو</w:t>
+            </w:r>
+            <w:r>
+              <w:rPr>
+                <w:rStyle w:val="selectable-text1"/>
+                <w:rFonts w:hint="cs"/>
+                <w:sz w:val="28"/>
+                <w:szCs w:val="28"/>
+                <w:rtl/>
+              </w:rPr>
+              <w:t>ا</w:t>
+            </w:r>
+            <w:r>
+              <w:rPr>
+                <w:rStyle w:val="selectable-text1"/>
+                <w:rFonts w:hint="cs"/>
+                <w:sz w:val="28"/>
+                <w:szCs w:val="28"/>
+                <w:rtl/>
+              </w:rPr>
+              <w:t xml:space="preserve"> وكيف جمالها .. قال </w:t>
+            </w:r>
+            <w:r>
+              <w:rPr>
+                <w:rStyle w:val="selectable-text1"/>
+                <w:rFonts w:hint="cs"/>
+                <w:sz w:val="28"/>
+                <w:szCs w:val="28"/>
+                <w:rtl/>
+              </w:rPr>
+              <w:t>رأيت فيها قلبا</w:t>
+            </w:r>
+            <w:r>
+              <w:rPr>
+                <w:rStyle w:val="selectable-text1"/>
+                <w:rFonts w:hint="cs"/>
+                <w:sz w:val="28"/>
+                <w:szCs w:val="28"/>
+                <w:rtl/>
+              </w:rPr>
+              <w:t xml:space="preserve"> فريدا..</w:t>
+            </w:r>
+          </w:p>
+          <w:p>
+            <w:pPr>
+              <w:pStyle w:val="selectable-text"/>
+              <w:bidi/>
+              <w:spacing w:beforeLines="60" w:before="144" w:beforeAutospacing="0" w:afterLines="60" w:after="144" w:afterAutospacing="0"/>
+              <w:jc w:val="both"/>
+              <w:rPr>
+                <w:rStyle w:val="selectable-text1"/>
+                <w:sz w:val="28"/>
+                <w:szCs w:val="28"/>
+                <w:rtl/>
+              </w:rPr>
+            </w:pPr>
+            <w:r>
+              <w:rPr>
+                <w:rStyle w:val="selectable-text1"/>
+                <w:rFonts w:hint="cs"/>
+                <w:sz w:val="28"/>
+                <w:szCs w:val="28"/>
+                <w:rtl/>
+              </w:rPr>
+              <w:t>قالو</w:t>
+            </w:r>
+            <w:r>
+              <w:rPr>
+                <w:rStyle w:val="selectable-text1"/>
+                <w:rFonts w:hint="cs"/>
+                <w:sz w:val="28"/>
+                <w:szCs w:val="28"/>
+                <w:rtl/>
+              </w:rPr>
+              <w:t>ا</w:t>
+            </w:r>
+            <w:r>
+              <w:rPr>
+                <w:rStyle w:val="selectable-text1"/>
+                <w:rFonts w:hint="cs"/>
+                <w:sz w:val="28"/>
+                <w:szCs w:val="28"/>
+                <w:rtl/>
+              </w:rPr>
+              <w:t xml:space="preserve"> وما هو نسبها .. قال </w:t>
+            </w:r>
+            <w:r>
+              <w:rPr>
+                <w:rStyle w:val="selectable-text1"/>
+                <w:rFonts w:hint="cs"/>
+                <w:sz w:val="28"/>
+                <w:szCs w:val="28"/>
+                <w:rtl/>
+              </w:rPr>
+              <w:t xml:space="preserve">أميرة ولديها شرفا </w:t>
+            </w:r>
+            <w:r>
+              <w:rPr>
+                <w:rStyle w:val="selectable-text1"/>
+                <w:rFonts w:hint="cs"/>
+                <w:sz w:val="28"/>
+                <w:szCs w:val="28"/>
+                <w:rtl/>
+              </w:rPr>
+              <w:t>مجيدا ..</w:t>
+            </w:r>
+          </w:p>
+          <w:p>
+            <w:pPr>
+              <w:pStyle w:val="selectable-text"/>
+              <w:bidi/>
+              <w:spacing w:beforeLines="60" w:before="144" w:beforeAutospacing="0" w:afterLines="60" w:after="144" w:afterAutospacing="0"/>
+              <w:jc w:val="both"/>
+              <w:rPr>
+                <w:rStyle w:val="selectable-text1"/>
+                <w:sz w:val="28"/>
+                <w:szCs w:val="28"/>
+                <w:rtl/>
+              </w:rPr>
+            </w:pPr>
+            <w:r>
+              <w:rPr>
+                <w:rStyle w:val="selectable-text1"/>
+                <w:rFonts w:hint="cs"/>
+                <w:sz w:val="28"/>
+                <w:szCs w:val="28"/>
+                <w:rtl/>
+              </w:rPr>
+              <w:t xml:space="preserve">قالوا وماذا عن مالها .. قال عفيفة تملك </w:t>
+            </w:r>
+            <w:r>
+              <w:rPr>
+                <w:rStyle w:val="selectable-text1"/>
+                <w:rFonts w:hint="cs"/>
+                <w:sz w:val="28"/>
+                <w:szCs w:val="28"/>
+                <w:rtl/>
+              </w:rPr>
+              <w:t>عقلاً رشيدا ..</w:t>
+            </w:r>
+            <w:r>
+              <w:rPr>
+                <w:rStyle w:val="selectable-text1"/>
+                <w:rFonts w:hint="cs"/>
+                <w:sz w:val="28"/>
+                <w:szCs w:val="28"/>
+                <w:rtl/>
+              </w:rPr>
+              <w:t xml:space="preserve"> </w:t>
+            </w:r>
+          </w:p>
+          <w:p>
+            <w:pPr>
+              <w:pStyle w:val="selectable-text"/>
+              <w:bidi/>
+              <w:spacing w:beforeLines="60" w:before="144" w:beforeAutospacing="0" w:afterLines="60" w:after="144" w:afterAutospacing="0"/>
+              <w:jc w:val="both"/>
+              <w:rPr>
+                <w:rStyle w:val="selectable-text1"/>
+                <w:sz w:val="28"/>
+                <w:szCs w:val="28"/>
+                <w:lang w:bidi="ar-EG"/>
+              </w:rPr>
+            </w:pPr>
+            <w:r>
+              <w:rPr>
+                <w:rStyle w:val="selectable-text1"/>
+                <w:rFonts w:hint="cs"/>
+                <w:sz w:val="28"/>
+                <w:szCs w:val="28"/>
+                <w:rtl/>
+              </w:rPr>
+              <w:t>قالوا وعلام خطبتها .. قال دينها خلقا حميدا ..</w:t>
+            </w:r>
+          </w:p>
+        </w:tc>
+      </w:tr>
+      <w:tr>
+        <w:trPr>
+          <w:jc w:val="center"/>
+        </w:trPr>
+        <w:tc>
+          <w:tcPr>
+            <w:tcW w:w="1660" w:type="dxa"/>
+          </w:tcPr>
+          <w:p>
+            <w:pPr>
+              <w:pStyle w:val="selectable-text"/>
+              <w:bidi/>
+              <w:spacing w:beforeLines="60" w:before="144" w:beforeAutospacing="0" w:afterLines="60" w:after="144" w:afterAutospacing="0"/>
+              <w:jc w:val="both"/>
+              <w:rPr>
+                <w:rStyle w:val="selectable-text1"/>
+                <w:sz w:val="28"/>
+                <w:szCs w:val="28"/>
+                <w:rtl/>
+              </w:rPr>
+            </w:pPr>
+            <w:r>
+              <w:rPr>
+                <w:rStyle w:val="selectable-text1"/>
+                <w:sz w:val="28"/>
+                <w:szCs w:val="28"/>
+              </w:rPr>
+              <w:t>02/12/2023</w:t>
+            </w:r>
+          </w:p>
+        </w:tc>
+        <w:tc>
+          <w:tcPr>
+            <w:tcW w:w="2126" w:type="dxa"/>
+          </w:tcPr>
+          <w:p>
+            <w:pPr>
+              <w:pStyle w:val="selectable-text"/>
+              <w:bidi/>
+              <w:spacing w:beforeLines="60" w:before="144" w:beforeAutospacing="0" w:afterLines="60" w:after="144" w:afterAutospacing="0"/>
+              <w:jc w:val="both"/>
+              <w:rPr>
+                <w:rStyle w:val="selectable-text1"/>
+                <w:sz w:val="28"/>
+                <w:szCs w:val="28"/>
+                <w:rtl/>
+                <w:lang w:bidi="ar-EG"/>
+              </w:rPr>
+            </w:pPr>
+            <w:r>
+              <w:rPr>
+                <w:rStyle w:val="selectable-text1"/>
+                <w:rFonts w:hint="cs"/>
+                <w:sz w:val="28"/>
+                <w:szCs w:val="28"/>
+                <w:rtl/>
+                <w:lang w:bidi="ar-EG"/>
+              </w:rPr>
+              <w:t>بدي أشكيلك</w:t>
+            </w:r>
+          </w:p>
+        </w:tc>
+        <w:tc>
+          <w:tcPr>
+            <w:tcW w:w="5070" w:type="dxa"/>
+          </w:tcPr>
+          <w:p>
+            <w:pPr>
+              <w:pStyle w:val="selectable-text"/>
+              <w:bidi/>
+              <w:spacing w:beforeLines="60" w:before="144" w:beforeAutospacing="0" w:afterLines="60" w:after="144" w:afterAutospacing="0"/>
+              <w:jc w:val="both"/>
+              <w:rPr>
+                <w:rStyle w:val="selectable-text1"/>
+                <w:sz w:val="28"/>
+                <w:szCs w:val="28"/>
+                <w:rtl/>
+              </w:rPr>
+            </w:pPr>
+            <w:hyperlink r:id="rId8" w:history="1">
+              <w:r>
+                <w:rPr>
+                  <w:rStyle w:val="Hyperlink"/>
+                  <w:rFonts w:hint="cs"/>
+                  <w:sz w:val="28"/>
+                  <w:szCs w:val="28"/>
+                  <w:rtl/>
+                </w:rPr>
+                <w:t>بدي أشكيلك</w:t>
+              </w:r>
+            </w:hyperlink>
+          </w:p>
+        </w:tc>
+      </w:tr>
+      <w:tr>
+        <w:trPr>
+          <w:jc w:val="center"/>
+        </w:trPr>
+        <w:tc>
+          <w:tcPr>
+            <w:tcW w:w="1660" w:type="dxa"/>
+          </w:tcPr>
+          <w:p>
+            <w:pPr>
+              <w:pStyle w:val="selectable-text"/>
+              <w:bidi/>
+              <w:spacing w:beforeLines="60" w:before="144" w:beforeAutospacing="0" w:afterLines="60" w:after="144" w:afterAutospacing="0"/>
+              <w:jc w:val="both"/>
+              <w:rPr>
+                <w:rStyle w:val="selectable-text1"/>
+                <w:sz w:val="28"/>
+                <w:szCs w:val="28"/>
+              </w:rPr>
+            </w:pPr>
+            <w:r>
+              <w:rPr>
+                <w:rStyle w:val="selectable-text1"/>
+                <w:rFonts w:hint="cs"/>
+                <w:sz w:val="28"/>
+                <w:szCs w:val="28"/>
+                <w:rtl/>
+              </w:rPr>
+              <w:t>2024/01/29</w:t>
+            </w:r>
+          </w:p>
+        </w:tc>
+        <w:tc>
+          <w:tcPr>
+            <w:tcW w:w="2126" w:type="dxa"/>
+          </w:tcPr>
+          <w:p>
+            <w:pPr>
+              <w:pStyle w:val="selectable-text"/>
+              <w:bidi/>
+              <w:spacing w:beforeLines="60" w:before="144" w:beforeAutospacing="0" w:afterLines="60" w:after="144" w:afterAutospacing="0"/>
+              <w:jc w:val="both"/>
+              <w:rPr>
+                <w:rStyle w:val="selectable-text1"/>
+                <w:sz w:val="28"/>
+                <w:szCs w:val="28"/>
+                <w:rtl/>
+                <w:lang w:bidi="ar-EG"/>
+              </w:rPr>
+            </w:pPr>
+            <w:r>
+              <w:rPr>
+                <w:rStyle w:val="selectable-text1"/>
+                <w:rFonts w:hint="cs"/>
+                <w:sz w:val="28"/>
+                <w:szCs w:val="28"/>
+                <w:rtl/>
+                <w:lang w:bidi="ar-EG"/>
+              </w:rPr>
+              <w:t>عمل غير صالح</w:t>
+            </w:r>
+          </w:p>
+        </w:tc>
+        <w:tc>
+          <w:tcPr>
+            <w:tcW w:w="5070" w:type="dxa"/>
+          </w:tcPr>
+          <w:p>
+            <w:pPr>
+              <w:pStyle w:val="selectable-text"/>
+              <w:bidi/>
+              <w:spacing w:beforeLines="60" w:before="144" w:beforeAutospacing="0" w:afterLines="60" w:after="144" w:afterAutospacing="0"/>
+              <w:jc w:val="both"/>
+              <w:rPr>
+                <w:rStyle w:val="selectable-text1"/>
+                <w:sz w:val="28"/>
+                <w:szCs w:val="28"/>
+                <w:rtl/>
+              </w:rPr>
+            </w:pPr>
+            <w:r>
+              <w:rPr>
+                <w:rStyle w:val="selectable-text1"/>
+                <w:rFonts w:hint="cs"/>
+                <w:sz w:val="28"/>
+                <w:szCs w:val="28"/>
+                <w:rtl/>
+              </w:rPr>
+              <w:t xml:space="preserve">لا شك في أن هناك فارق </w:t>
+            </w:r>
+            <w:r>
+              <w:rPr>
+                <w:rStyle w:val="selectable-text1"/>
+                <w:rFonts w:hint="cs"/>
+                <w:sz w:val="28"/>
+                <w:szCs w:val="28"/>
+                <w:rtl/>
+              </w:rPr>
+              <w:t>كبير بين الفهم والاقتناع</w:t>
+            </w:r>
+            <w:r>
+              <w:rPr>
+                <w:rStyle w:val="selectable-text1"/>
+                <w:rFonts w:hint="cs"/>
+                <w:sz w:val="28"/>
+                <w:szCs w:val="28"/>
+                <w:rtl/>
+              </w:rPr>
+              <w:t>..</w:t>
+            </w:r>
+          </w:p>
+          <w:p>
+            <w:pPr>
+              <w:pStyle w:val="selectable-text"/>
+              <w:bidi/>
+              <w:spacing w:beforeLines="60" w:before="144" w:beforeAutospacing="0" w:afterLines="60" w:after="144" w:afterAutospacing="0"/>
+              <w:jc w:val="both"/>
+              <w:rPr>
+                <w:rStyle w:val="selectable-text1"/>
+                <w:sz w:val="28"/>
+                <w:szCs w:val="28"/>
+                <w:rtl/>
+              </w:rPr>
+            </w:pPr>
+            <w:r>
+              <w:rPr>
+                <w:rStyle w:val="selectable-text1"/>
+                <w:rFonts w:hint="cs"/>
+                <w:sz w:val="28"/>
+                <w:szCs w:val="28"/>
+                <w:rtl/>
+              </w:rPr>
+              <w:t xml:space="preserve">فالفهم السديد دائما ما يأتي من الله </w:t>
+            </w:r>
+            <w:r>
+              <w:rPr>
+                <w:rStyle w:val="selectable-text1"/>
+                <w:rFonts w:hint="cs"/>
+                <w:sz w:val="28"/>
+                <w:szCs w:val="28"/>
+                <w:rtl/>
+              </w:rPr>
+              <w:t xml:space="preserve">عز وجل </w:t>
+            </w:r>
+            <w:r>
+              <w:rPr>
+                <w:rStyle w:val="selectable-text1"/>
+                <w:rFonts w:hint="cs"/>
+                <w:sz w:val="28"/>
+                <w:szCs w:val="28"/>
+                <w:rtl/>
+              </w:rPr>
+              <w:t>ويظل ا</w:t>
+            </w:r>
+            <w:r>
+              <w:rPr>
+                <w:rStyle w:val="selectable-text1"/>
+                <w:rFonts w:hint="cs"/>
+                <w:sz w:val="28"/>
+                <w:szCs w:val="28"/>
+                <w:rtl/>
+              </w:rPr>
+              <w:t>لاقتناع دائماً من صفة البشر</w:t>
+            </w:r>
+            <w:r>
+              <w:rPr>
+                <w:rStyle w:val="selectable-text1"/>
+                <w:rFonts w:hint="cs"/>
+                <w:sz w:val="28"/>
+                <w:szCs w:val="28"/>
+                <w:rtl/>
+              </w:rPr>
+              <w:t xml:space="preserve">.. فالموفق الحقيقي من وفقه الله للفهم السديد وليس من ظن بقناعة وصواب رأيه </w:t>
+            </w:r>
+            <w:r>
+              <w:rPr>
+                <w:rStyle w:val="selectable-text1"/>
+                <w:rFonts w:hint="cs"/>
+                <w:sz w:val="28"/>
+                <w:szCs w:val="28"/>
+                <w:rtl/>
+              </w:rPr>
+              <w:t>وإن كان صحيحا</w:t>
+            </w:r>
+            <w:r>
+              <w:rPr>
+                <w:rStyle w:val="selectable-text1"/>
+                <w:rFonts w:hint="cs"/>
+                <w:sz w:val="28"/>
+                <w:szCs w:val="28"/>
+                <w:rtl/>
+              </w:rPr>
+              <w:t xml:space="preserve">.. فقد كان لنبي الله داوود </w:t>
+            </w:r>
+            <w:r>
+              <w:rPr>
+                <w:rStyle w:val="selectable-text1"/>
+                <w:rFonts w:hint="cs"/>
+                <w:sz w:val="28"/>
+                <w:szCs w:val="28"/>
+                <w:rtl/>
+              </w:rPr>
+              <w:t xml:space="preserve">عليه السلام </w:t>
+            </w:r>
+            <w:r>
+              <w:rPr>
+                <w:rStyle w:val="selectable-text1"/>
+                <w:rFonts w:hint="cs"/>
+                <w:sz w:val="28"/>
+                <w:szCs w:val="28"/>
+                <w:rtl/>
+              </w:rPr>
+              <w:t xml:space="preserve">قناعة في </w:t>
+            </w:r>
+            <w:r>
+              <w:rPr>
+                <w:rStyle w:val="selectable-text1"/>
+                <w:rFonts w:hint="cs"/>
+                <w:sz w:val="28"/>
+                <w:szCs w:val="28"/>
+                <w:rtl/>
+              </w:rPr>
+              <w:t xml:space="preserve">حكم </w:t>
+            </w:r>
+            <w:r>
+              <w:rPr>
+                <w:rStyle w:val="selectable-text1"/>
+                <w:rFonts w:hint="cs"/>
+                <w:sz w:val="28"/>
+                <w:szCs w:val="28"/>
+                <w:rtl/>
+              </w:rPr>
+              <w:t>ب</w:t>
+            </w:r>
+            <w:r>
+              <w:rPr>
+                <w:rStyle w:val="selectable-text1"/>
+                <w:rFonts w:hint="cs"/>
+                <w:sz w:val="28"/>
+                <w:szCs w:val="28"/>
+                <w:rtl/>
+              </w:rPr>
+              <w:t>قضية ولكن الله عز وجل فهم</w:t>
+            </w:r>
+            <w:r>
+              <w:rPr>
+                <w:rStyle w:val="selectable-text1"/>
+                <w:rFonts w:hint="cs"/>
+                <w:sz w:val="28"/>
+                <w:szCs w:val="28"/>
+                <w:rtl/>
+              </w:rPr>
+              <w:t>ها ابنه</w:t>
+            </w:r>
+            <w:r>
+              <w:rPr>
+                <w:rStyle w:val="selectable-text1"/>
+                <w:rFonts w:hint="cs"/>
+                <w:sz w:val="28"/>
+                <w:szCs w:val="28"/>
+                <w:rtl/>
+              </w:rPr>
+              <w:t xml:space="preserve"> </w:t>
+            </w:r>
+            <w:r>
+              <w:rPr>
+                <w:rStyle w:val="selectable-text1"/>
+                <w:rFonts w:hint="cs"/>
+                <w:sz w:val="28"/>
+                <w:szCs w:val="28"/>
+                <w:rtl/>
+              </w:rPr>
+              <w:t xml:space="preserve">سليمان </w:t>
+            </w:r>
+            <w:r>
+              <w:rPr>
+                <w:rStyle w:val="selectable-text1"/>
+                <w:rFonts w:hint="cs"/>
+                <w:sz w:val="28"/>
+                <w:szCs w:val="28"/>
+                <w:rtl/>
+              </w:rPr>
+              <w:t xml:space="preserve">عليه السلام </w:t>
+            </w:r>
+            <w:r>
+              <w:rPr>
+                <w:rStyle w:val="selectable-text1"/>
+                <w:rFonts w:hint="cs"/>
+                <w:sz w:val="28"/>
+                <w:szCs w:val="28"/>
+                <w:rtl/>
+              </w:rPr>
+              <w:t>وهو تحت</w:t>
+            </w:r>
+            <w:r>
+              <w:rPr>
+                <w:rStyle w:val="selectable-text1"/>
+                <w:rFonts w:hint="cs"/>
+                <w:sz w:val="28"/>
+                <w:szCs w:val="28"/>
+                <w:rtl/>
+              </w:rPr>
+              <w:t xml:space="preserve"> </w:t>
+            </w:r>
+            <w:r>
+              <w:rPr>
+                <w:rStyle w:val="selectable-text1"/>
+                <w:rFonts w:hint="cs"/>
+                <w:sz w:val="28"/>
+                <w:szCs w:val="28"/>
+                <w:rtl/>
+              </w:rPr>
+              <w:t>أبيه</w:t>
+            </w:r>
+            <w:r>
+              <w:rPr>
+                <w:rStyle w:val="selectable-text1"/>
+                <w:rFonts w:hint="cs"/>
+                <w:sz w:val="28"/>
+                <w:szCs w:val="28"/>
+                <w:rtl/>
+              </w:rPr>
+              <w:t>.. و</w:t>
+            </w:r>
+            <w:r>
+              <w:rPr>
+                <w:rStyle w:val="selectable-text1"/>
+                <w:rFonts w:hint="cs"/>
+                <w:sz w:val="28"/>
+                <w:szCs w:val="28"/>
+                <w:rtl/>
+              </w:rPr>
+              <w:t>لدينا مثلاً آخر</w:t>
+            </w:r>
+            <w:r>
+              <w:rPr>
+                <w:rStyle w:val="selectable-text1"/>
+                <w:rFonts w:hint="cs"/>
+                <w:sz w:val="28"/>
+                <w:szCs w:val="28"/>
+                <w:rtl/>
+              </w:rPr>
+              <w:t>،</w:t>
+            </w:r>
+            <w:r>
+              <w:rPr>
+                <w:rStyle w:val="selectable-text1"/>
+                <w:rFonts w:hint="cs"/>
+                <w:sz w:val="28"/>
+                <w:szCs w:val="28"/>
+                <w:rtl/>
+              </w:rPr>
+              <w:t xml:space="preserve"> </w:t>
+            </w:r>
+            <w:r>
+              <w:rPr>
+                <w:rStyle w:val="selectable-text1"/>
+                <w:rFonts w:hint="cs"/>
+                <w:sz w:val="28"/>
+                <w:szCs w:val="28"/>
+                <w:rtl/>
+              </w:rPr>
+              <w:t>طوفان نوح عليه السلام حيث كان الحوار</w:t>
+            </w:r>
+            <w:r>
+              <w:rPr>
+                <w:rStyle w:val="selectable-text1"/>
+                <w:rFonts w:hint="cs"/>
+                <w:sz w:val="28"/>
+                <w:szCs w:val="28"/>
+                <w:rtl/>
+              </w:rPr>
+              <w:t xml:space="preserve"> </w:t>
+            </w:r>
+            <w:r>
+              <w:rPr>
+                <w:rStyle w:val="selectable-text1"/>
+                <w:rFonts w:hint="cs"/>
+                <w:sz w:val="28"/>
+                <w:szCs w:val="28"/>
+                <w:rtl/>
+              </w:rPr>
+              <w:t xml:space="preserve">بينه وبين </w:t>
+            </w:r>
+            <w:r>
+              <w:rPr>
+                <w:rStyle w:val="selectable-text1"/>
+                <w:rFonts w:hint="cs"/>
+                <w:sz w:val="28"/>
+                <w:szCs w:val="28"/>
+                <w:rtl/>
+              </w:rPr>
+              <w:t xml:space="preserve">ابنه </w:t>
+            </w:r>
+            <w:r>
+              <w:rPr>
+                <w:rStyle w:val="selectable-text1"/>
+                <w:rFonts w:hint="cs"/>
+                <w:sz w:val="28"/>
+                <w:szCs w:val="28"/>
+                <w:rtl/>
+              </w:rPr>
+              <w:t>حين قال</w:t>
+            </w:r>
+            <w:r>
+              <w:rPr>
+                <w:rStyle w:val="selectable-text1"/>
+                <w:rFonts w:hint="cs"/>
+                <w:sz w:val="28"/>
+                <w:szCs w:val="28"/>
+                <w:rtl/>
+              </w:rPr>
+              <w:t xml:space="preserve"> له</w:t>
+            </w:r>
+            <w:r>
+              <w:rPr>
+                <w:rStyle w:val="selectable-text1"/>
+                <w:rFonts w:hint="cs"/>
+                <w:sz w:val="28"/>
+                <w:szCs w:val="28"/>
+                <w:rtl/>
+              </w:rPr>
+              <w:t xml:space="preserve"> "يا بني اركب معنا" وكان ذلك امتثالا لأمر الله وليس لقناعة</w:t>
+            </w:r>
+            <w:r>
+              <w:rPr>
+                <w:rStyle w:val="selectable-text1"/>
+                <w:rFonts w:hint="cs"/>
+                <w:sz w:val="28"/>
+                <w:szCs w:val="28"/>
+                <w:rtl/>
+              </w:rPr>
+              <w:t xml:space="preserve"> بغرق الناس </w:t>
+            </w:r>
+            <w:r>
+              <w:rPr>
+                <w:rStyle w:val="selectable-text1"/>
+                <w:rFonts w:hint="cs"/>
+                <w:sz w:val="28"/>
+                <w:szCs w:val="28"/>
+                <w:rtl/>
+              </w:rPr>
+              <w:t>في الطوفان ولكن قناعة ابنه جعلته يظن</w:t>
+            </w:r>
+            <w:r>
+              <w:rPr>
+                <w:rStyle w:val="selectable-text1"/>
+                <w:rFonts w:hint="cs"/>
+                <w:sz w:val="28"/>
+                <w:szCs w:val="28"/>
+                <w:rtl/>
+              </w:rPr>
+              <w:t xml:space="preserve"> بأن جبلاً قد يعصمه من الغرق وحال بينهما الموج وكان من المغرقين ..</w:t>
+            </w:r>
+          </w:p>
+          <w:p>
+            <w:pPr>
+              <w:pStyle w:val="selectable-text"/>
+              <w:bidi/>
+              <w:spacing w:beforeLines="60" w:before="144" w:beforeAutospacing="0" w:afterLines="60" w:after="144" w:afterAutospacing="0"/>
+              <w:jc w:val="both"/>
+              <w:rPr>
+                <w:rStyle w:val="selectable-text1"/>
+                <w:sz w:val="28"/>
+                <w:szCs w:val="28"/>
+                <w:rtl/>
+              </w:rPr>
+            </w:pPr>
+            <w:r>
+              <w:rPr>
+                <w:rStyle w:val="selectable-text1"/>
+                <w:rFonts w:hint="cs"/>
+                <w:sz w:val="28"/>
+                <w:szCs w:val="28"/>
+                <w:rtl/>
+              </w:rPr>
+              <w:t xml:space="preserve">وحينها غلبت على نبي الله </w:t>
+            </w:r>
+            <w:r>
+              <w:rPr>
+                <w:rStyle w:val="selectable-text1"/>
+                <w:rFonts w:hint="cs"/>
+                <w:sz w:val="28"/>
+                <w:szCs w:val="28"/>
+                <w:rtl/>
+              </w:rPr>
+              <w:t xml:space="preserve">عاطفة </w:t>
+            </w:r>
+            <w:r>
+              <w:rPr>
+                <w:rStyle w:val="selectable-text1"/>
+                <w:rFonts w:hint="cs"/>
+                <w:sz w:val="28"/>
+                <w:szCs w:val="28"/>
+                <w:rtl/>
+              </w:rPr>
+              <w:t>وقناعة الأب و</w:t>
+            </w:r>
+            <w:r>
+              <w:rPr>
+                <w:rStyle w:val="selectable-text1"/>
+                <w:rFonts w:hint="cs"/>
+                <w:sz w:val="28"/>
+                <w:szCs w:val="28"/>
+                <w:rtl/>
+              </w:rPr>
+              <w:t xml:space="preserve">توسل لربه وقال ربي إن ابني من أهلي .. </w:t>
+            </w:r>
+            <w:r>
+              <w:rPr>
+                <w:rStyle w:val="selectable-text1"/>
+                <w:rFonts w:hint="cs"/>
+                <w:sz w:val="28"/>
+                <w:szCs w:val="28"/>
+                <w:rtl/>
+              </w:rPr>
+              <w:t xml:space="preserve">ثم امتثل بعدها </w:t>
+            </w:r>
+            <w:r>
+              <w:rPr>
+                <w:rStyle w:val="selectable-text1"/>
+                <w:rFonts w:hint="cs"/>
+                <w:sz w:val="28"/>
+                <w:szCs w:val="28"/>
+                <w:rtl/>
+              </w:rPr>
+              <w:t xml:space="preserve">إلى أمر الله بعد أن أفهمه </w:t>
+            </w:r>
+            <w:r>
+              <w:rPr>
+                <w:rStyle w:val="selectable-text1"/>
+                <w:rFonts w:hint="cs"/>
+                <w:sz w:val="28"/>
+                <w:szCs w:val="28"/>
+                <w:rtl/>
+              </w:rPr>
+              <w:t>ربه ب</w:t>
+            </w:r>
+            <w:r>
+              <w:rPr>
+                <w:rStyle w:val="selectable-text1"/>
+                <w:rFonts w:hint="cs"/>
+                <w:sz w:val="28"/>
+                <w:szCs w:val="28"/>
+                <w:rtl/>
+              </w:rPr>
+              <w:t>أنه ليس من أهله وأنه "عمل غير صالح"..</w:t>
+            </w:r>
+          </w:p>
+          <w:p>
+            <w:pPr>
+              <w:pStyle w:val="selectable-text"/>
+              <w:bidi/>
+              <w:spacing w:beforeLines="60" w:before="144" w:beforeAutospacing="0" w:afterLines="60" w:after="144" w:afterAutospacing="0"/>
+              <w:jc w:val="both"/>
+              <w:rPr>
+                <w:rStyle w:val="selectable-text1"/>
+                <w:sz w:val="28"/>
+                <w:szCs w:val="28"/>
+              </w:rPr>
+            </w:pPr>
+            <w:r>
+              <w:rPr>
+                <w:rStyle w:val="selectable-text1"/>
+                <w:rFonts w:hint="cs"/>
+                <w:sz w:val="28"/>
+                <w:szCs w:val="28"/>
+                <w:rtl/>
+              </w:rPr>
+              <w:t xml:space="preserve">اللهم اهدنا فيمن هديت </w:t>
+            </w:r>
+            <w:r>
+              <w:rPr>
+                <w:rStyle w:val="selectable-text1"/>
+                <w:rFonts w:hint="cs"/>
+                <w:sz w:val="28"/>
+                <w:szCs w:val="28"/>
+                <w:rtl/>
+              </w:rPr>
+              <w:t xml:space="preserve">.. </w:t>
+            </w:r>
+            <w:r>
+              <w:rPr>
+                <w:rStyle w:val="selectable-text1"/>
+                <w:rFonts w:hint="cs"/>
+                <w:sz w:val="28"/>
+                <w:szCs w:val="28"/>
+                <w:rtl/>
+              </w:rPr>
+              <w:t xml:space="preserve">وعافنا فيمن عافيت </w:t>
+            </w:r>
+            <w:r>
+              <w:rPr>
+                <w:rStyle w:val="selectable-text1"/>
+                <w:rFonts w:hint="cs"/>
+                <w:sz w:val="28"/>
+                <w:szCs w:val="28"/>
+                <w:rtl/>
+              </w:rPr>
+              <w:t xml:space="preserve">.. ولا تكلنا لأنفسنا طرفة عين .. </w:t>
+            </w:r>
+            <w:r>
+              <w:rPr>
+                <w:rStyle w:val="selectable-text1"/>
+                <w:rFonts w:hint="cs"/>
+                <w:sz w:val="28"/>
+                <w:szCs w:val="28"/>
+                <w:rtl/>
+              </w:rPr>
+              <w:t>وأفهمنا ودبر أمورنا كلها فإنا لا نحسن التدبير.</w:t>
+            </w:r>
+            <w:r>
+              <w:rPr>
+                <w:rStyle w:val="selectable-text1"/>
+                <w:rFonts w:hint="cs"/>
+                <w:sz w:val="28"/>
+                <w:szCs w:val="28"/>
+                <w:rtl/>
+              </w:rPr>
+              <w:t>.</w:t>
+            </w:r>
+          </w:p>
+        </w:tc>
+      </w:tr>
+      <w:tr>
+        <w:trPr>
+          <w:jc w:val="center"/>
+        </w:trPr>
+        <w:tc>
+          <w:tcPr>
+            <w:tcW w:w="1660" w:type="dxa"/>
+          </w:tcPr>
+          <w:p>
+            <w:pPr>
+              <w:pStyle w:val="selectable-text"/>
+              <w:bidi/>
+              <w:spacing w:beforeLines="60" w:before="144" w:beforeAutospacing="0" w:afterLines="60" w:after="144" w:afterAutospacing="0"/>
+              <w:jc w:val="both"/>
+              <w:rPr>
+                <w:rStyle w:val="selectable-text1"/>
+                <w:rFonts w:hint="cs"/>
+                <w:sz w:val="28"/>
+                <w:szCs w:val="28"/>
+                <w:rtl/>
+              </w:rPr>
+            </w:pPr>
+            <w:r>
+              <w:rPr>
+                <w:rStyle w:val="selectable-text1"/>
+                <w:sz w:val="28"/>
+                <w:szCs w:val="28"/>
+              </w:rPr>
+              <w:t>31/01/2024</w:t>
+            </w:r>
+          </w:p>
+        </w:tc>
+        <w:tc>
+          <w:tcPr>
+            <w:tcW w:w="2126" w:type="dxa"/>
+          </w:tcPr>
+          <w:p>
+            <w:pPr>
+              <w:pStyle w:val="selectable-text"/>
+              <w:bidi/>
+              <w:spacing w:beforeLines="60" w:before="144" w:beforeAutospacing="0" w:afterLines="60" w:after="144" w:afterAutospacing="0"/>
+              <w:jc w:val="both"/>
+              <w:rPr>
+                <w:rStyle w:val="selectable-text1"/>
+                <w:rFonts w:hint="cs"/>
+                <w:sz w:val="28"/>
+                <w:szCs w:val="28"/>
+                <w:rtl/>
+                <w:lang w:bidi="ar-DZ"/>
+              </w:rPr>
+            </w:pPr>
+            <w:r>
+              <w:rPr>
+                <w:rStyle w:val="selectable-text1"/>
+                <w:rFonts w:hint="cs"/>
+                <w:sz w:val="28"/>
+                <w:szCs w:val="28"/>
+                <w:rtl/>
+                <w:lang w:bidi="ar-DZ"/>
+              </w:rPr>
+              <w:t xml:space="preserve">قولي </w:t>
+            </w:r>
+            <w:bookmarkStart w:id="2" w:name="_GoBack"/>
+            <w:r>
+              <w:rPr>
+                <w:rStyle w:val="selectable-text1"/>
+                <w:rFonts w:hint="cs"/>
+                <w:sz w:val="28"/>
+                <w:szCs w:val="28"/>
+                <w:rtl/>
+                <w:lang w:bidi="ar-DZ"/>
+              </w:rPr>
+              <w:t>حاضر</w:t>
+            </w:r>
+            <w:bookmarkEnd w:id="2"/>
+          </w:p>
+        </w:tc>
+        <w:tc>
+          <w:tcPr>
+            <w:tcW w:w="5070" w:type="dxa"/>
+          </w:tcPr>
+          <w:p>
+            <w:pPr>
+              <w:pStyle w:val="selectable-text"/>
+              <w:bidi/>
+              <w:spacing w:beforeLines="60" w:before="144" w:beforeAutospacing="0" w:afterLines="60" w:after="144" w:afterAutospacing="0"/>
+              <w:jc w:val="both"/>
+              <w:rPr>
+                <w:rStyle w:val="selectable-text1"/>
+                <w:rFonts w:hint="cs"/>
+                <w:sz w:val="28"/>
+                <w:szCs w:val="28"/>
+                <w:rtl/>
+              </w:rPr>
+            </w:pPr>
+            <w:r>
+              <w:rPr>
+                <w:rStyle w:val="selectable-text1"/>
+                <w:rFonts w:hint="cs"/>
+                <w:sz w:val="28"/>
+                <w:szCs w:val="28"/>
+                <w:rtl/>
+              </w:rPr>
+              <w:t xml:space="preserve">قالوا </w:t>
+            </w:r>
+            <w:r>
+              <w:rPr>
+                <w:rStyle w:val="selectable-text1"/>
+                <w:rFonts w:hint="cs"/>
+                <w:sz w:val="28"/>
+                <w:szCs w:val="28"/>
+                <w:rtl/>
+              </w:rPr>
+              <w:t xml:space="preserve">لكي </w:t>
+            </w:r>
+            <w:r>
+              <w:rPr>
+                <w:rStyle w:val="selectable-text1"/>
+                <w:rFonts w:hint="cs"/>
+                <w:sz w:val="28"/>
+                <w:szCs w:val="28"/>
+                <w:rtl/>
+              </w:rPr>
+              <w:t>قولي دائماً حاضر ..</w:t>
+            </w:r>
+          </w:p>
+          <w:p>
+            <w:pPr>
+              <w:pStyle w:val="selectable-text"/>
+              <w:bidi/>
+              <w:spacing w:beforeLines="60" w:before="144" w:beforeAutospacing="0" w:afterLines="60" w:after="144" w:afterAutospacing="0"/>
+              <w:jc w:val="both"/>
+              <w:rPr>
+                <w:rStyle w:val="selectable-text1"/>
+                <w:rFonts w:hint="cs"/>
+                <w:sz w:val="28"/>
+                <w:szCs w:val="28"/>
+                <w:rtl/>
+              </w:rPr>
+            </w:pPr>
+            <w:r>
+              <w:rPr>
+                <w:rStyle w:val="selectable-text1"/>
+                <w:rFonts w:hint="cs"/>
+                <w:sz w:val="28"/>
+                <w:szCs w:val="28"/>
+                <w:rtl/>
+              </w:rPr>
+              <w:t xml:space="preserve">تريح </w:t>
+            </w:r>
+            <w:r>
+              <w:rPr>
+                <w:rStyle w:val="selectable-text1"/>
+                <w:rFonts w:hint="cs"/>
+                <w:sz w:val="28"/>
+                <w:szCs w:val="28"/>
+                <w:rtl/>
+              </w:rPr>
+              <w:t>القلوب</w:t>
+            </w:r>
+            <w:r>
+              <w:rPr>
+                <w:rStyle w:val="selectable-text1"/>
+                <w:rFonts w:hint="cs"/>
+                <w:sz w:val="28"/>
+                <w:szCs w:val="28"/>
+                <w:rtl/>
+              </w:rPr>
+              <w:t xml:space="preserve"> وتجبر الخاطر ..</w:t>
+            </w:r>
+          </w:p>
+          <w:p>
+            <w:pPr>
+              <w:pStyle w:val="selectable-text"/>
+              <w:bidi/>
+              <w:spacing w:beforeLines="60" w:before="144" w:beforeAutospacing="0" w:afterLines="60" w:after="144" w:afterAutospacing="0"/>
+              <w:jc w:val="both"/>
+              <w:rPr>
+                <w:rStyle w:val="selectable-text1"/>
+                <w:rFonts w:hint="cs"/>
+                <w:sz w:val="28"/>
+                <w:szCs w:val="28"/>
+                <w:rtl/>
+              </w:rPr>
+            </w:pPr>
+            <w:r>
+              <w:rPr>
+                <w:rStyle w:val="selectable-text1"/>
+                <w:rFonts w:hint="cs"/>
+                <w:sz w:val="28"/>
+                <w:szCs w:val="28"/>
+                <w:rtl/>
+              </w:rPr>
+              <w:t xml:space="preserve">وجهلوا خاطرك </w:t>
+            </w:r>
+            <w:r>
+              <w:rPr>
+                <w:rStyle w:val="selectable-text1"/>
+                <w:rFonts w:hint="cs"/>
+                <w:sz w:val="28"/>
+                <w:szCs w:val="28"/>
+                <w:rtl/>
+              </w:rPr>
+              <w:t>و</w:t>
+            </w:r>
+            <w:r>
+              <w:rPr>
+                <w:rStyle w:val="selectable-text1"/>
+                <w:rFonts w:hint="cs"/>
+                <w:sz w:val="28"/>
+                <w:szCs w:val="28"/>
+                <w:rtl/>
+              </w:rPr>
+              <w:t>قلبك الحائر ..</w:t>
+            </w:r>
+          </w:p>
+          <w:p>
+            <w:pPr>
+              <w:pStyle w:val="selectable-text"/>
+              <w:bidi/>
+              <w:spacing w:beforeLines="60" w:before="144" w:beforeAutospacing="0" w:afterLines="60" w:after="144" w:afterAutospacing="0"/>
+              <w:jc w:val="both"/>
+              <w:rPr>
+                <w:rStyle w:val="selectable-text1"/>
+                <w:rFonts w:hint="cs"/>
+                <w:sz w:val="28"/>
+                <w:szCs w:val="28"/>
+                <w:rtl/>
+              </w:rPr>
+            </w:pPr>
+            <w:r>
+              <w:rPr>
+                <w:rStyle w:val="selectable-text1"/>
+                <w:rFonts w:hint="cs"/>
+                <w:sz w:val="28"/>
+                <w:szCs w:val="28"/>
+                <w:rtl/>
+              </w:rPr>
+              <w:t>ولم يدروا أنك الغائب الحاضر ..</w:t>
             </w:r>
           </w:p>
         </w:tc>
@@ -1255,13 +4043,14 @@
         <w:spacing w:beforeLines="60" w:before="144" w:beforeAutospacing="0" w:afterLines="60" w:after="144" w:afterAutospacing="0"/>
         <w:jc w:val="center"/>
         <w:rPr>
-          <w:rStyle w:val="selectable-text1"/>
+          <w:rFonts w:hint="cs"/>
           <w:b/>
           <w:bCs/>
           <w:color w:val="0000FF"/>
           <w:sz w:val="28"/>
           <w:szCs w:val="28"/>
           <w:rtl/>
+          <w:lang w:bidi="ar-DZ"/>
         </w:rPr>
       </w:pPr>
       <w:hyperlink w:anchor="document_top" w:history="1">
@@ -1275,103 +4064,12 @@
             <w:szCs w:val="28"/>
             <w:rtl/>
           </w:rPr>
-          <w:t>الذهاب ل</w:t>
-        </w:r>
-        <w:r>
-          <w:rPr>
-            <w:rStyle w:val="Hyperlink"/>
-            <w:rFonts w:hint="cs"/>
-            <w:b/>
-            <w:bCs/>
-            <w:sz w:val="28"/>
-            <w:szCs w:val="28"/>
-            <w:rtl/>
-          </w:rPr>
-          <w:t>أ</w:t>
-        </w:r>
-        <w:r>
-          <w:rPr>
-            <w:rStyle w:val="Hyperlink"/>
-            <w:rFonts w:hint="cs"/>
-            <w:b/>
-            <w:bCs/>
-            <w:sz w:val="28"/>
-            <w:szCs w:val="28"/>
-            <w:rtl/>
-          </w:rPr>
-          <w:t>على الصفحة</w:t>
+          <w:t>الذهاب لأعلى الصفحة</w:t>
         </w:r>
       </w:hyperlink>
     </w:p>
-    <w:p>
-      <w:pPr>
-        <w:pStyle w:val="selectable-text"/>
-        <w:bidi/>
-        <w:spacing w:beforeLines="60" w:before="144" w:beforeAutospacing="0" w:afterLines="60" w:after="144" w:afterAutospacing="0"/>
-        <w:jc w:val="center"/>
-        <w:rPr>
-          <w:rStyle w:val="selectable-text1"/>
-          <w:b/>
-          <w:bCs/>
-          <w:sz w:val="28"/>
-          <w:szCs w:val="28"/>
-        </w:rPr>
-      </w:pPr>
-    </w:p>
-    <w:p>
-      <w:pPr>
-        <w:pStyle w:val="selectable-text"/>
-        <w:bidi/>
-        <w:spacing w:beforeLines="60" w:before="144" w:beforeAutospacing="0" w:afterLines="60" w:after="144" w:afterAutospacing="0"/>
-        <w:jc w:val="both"/>
-        <w:rPr>
-          <w:rStyle w:val="selectable-text1"/>
-          <w:sz w:val="28"/>
-          <w:szCs w:val="28"/>
-          <w:rtl/>
-        </w:rPr>
-      </w:pPr>
-    </w:p>
-    <w:p>
-      <w:pPr>
-        <w:pStyle w:val="selectable-text"/>
-        <w:bidi/>
-        <w:spacing w:beforeLines="60" w:before="144" w:beforeAutospacing="0" w:afterLines="60" w:after="144" w:afterAutospacing="0"/>
-        <w:jc w:val="both"/>
-        <w:rPr>
-          <w:rStyle w:val="selectable-text1"/>
-          <w:sz w:val="28"/>
-          <w:szCs w:val="28"/>
-          <w:rtl/>
-        </w:rPr>
-      </w:pPr>
-    </w:p>
-    <w:p>
-      <w:pPr>
-        <w:pStyle w:val="selectable-text"/>
-        <w:bidi/>
-        <w:spacing w:beforeLines="60" w:before="144" w:beforeAutospacing="0" w:afterLines="60" w:after="144" w:afterAutospacing="0"/>
-        <w:jc w:val="both"/>
-        <w:rPr>
-          <w:sz w:val="28"/>
-          <w:szCs w:val="28"/>
-          <w:rtl/>
-        </w:rPr>
-      </w:pPr>
-    </w:p>
-    <w:p>
-      <w:pPr>
-        <w:bidi/>
-        <w:spacing w:beforeLines="60" w:before="144" w:afterLines="60" w:after="144"/>
-        <w:jc w:val="both"/>
-        <w:rPr>
-          <w:sz w:val="28"/>
-          <w:szCs w:val="28"/>
-        </w:rPr>
-      </w:pPr>
-    </w:p>
     <w:sectPr>
-      <w:headerReference w:type="default" r:id="rId8"/>
+      <w:headerReference w:type="default" r:id="rId9"/>
       <w:pgSz w:w="12240" w:h="15840"/>
       <w:pgMar w:top="1440" w:right="1800" w:bottom="1440" w:left="1800" w:header="708" w:footer="708" w:gutter="0"/>
       <w:cols w:space="708"/>

</xml_diff>